<commit_message>
hal 1 text mmj
</commit_message>
<xml_diff>
--- a/Teks/Teks MMJ 2016.docx
+++ b/Teks/Teks MMJ 2016.docx
@@ -36,41 +36,105 @@
           <w:rFonts w:ascii="Times New Roman" w:hAnsi="Times New Roman" w:cs="Times New Roman"/>
           <w:sz w:val="24"/>
           <w:szCs w:val="24"/>
+        </w:rPr>
+        <w:t>3</w:t>
+      </w:r>
+      <w:r>
+        <w:rPr>
+          <w:rFonts w:ascii="Times New Roman" w:hAnsi="Times New Roman" w:cs="Times New Roman"/>
+          <w:sz w:val="24"/>
+          <w:szCs w:val="24"/>
+        </w:rPr>
+        <w:t>/</w:t>
+      </w:r>
+      <w:r>
+        <w:rPr>
+          <w:rFonts w:ascii="Times New Roman" w:hAnsi="Times New Roman" w:cs="Times New Roman"/>
+          <w:sz w:val="24"/>
+          <w:szCs w:val="24"/>
+        </w:rPr>
+        <w:t>HMPS</w:t>
+      </w:r>
+      <w:r>
+        <w:rPr>
+          <w:rFonts w:ascii="Times New Roman" w:hAnsi="Times New Roman" w:cs="Times New Roman"/>
+          <w:sz w:val="24"/>
+          <w:szCs w:val="24"/>
+        </w:rPr>
+        <w:t>-PTIK</w:t>
+      </w:r>
+      <w:r>
+        <w:rPr>
+          <w:rFonts w:ascii="Times New Roman" w:hAnsi="Times New Roman" w:cs="Times New Roman"/>
+          <w:sz w:val="24"/>
+          <w:szCs w:val="24"/>
+        </w:rPr>
+        <w:t>/</w:t>
+      </w:r>
+      <w:r>
+        <w:rPr>
+          <w:rFonts w:ascii="Times New Roman" w:hAnsi="Times New Roman" w:cs="Times New Roman"/>
+          <w:sz w:val="24"/>
+          <w:szCs w:val="24"/>
           <w:lang w:val="id-ID"/>
         </w:rPr>
-        <w:t>18</w:t>
-      </w:r>
-      <w:r>
-        <w:rPr>
-          <w:rFonts w:ascii="Times New Roman" w:hAnsi="Times New Roman" w:cs="Times New Roman"/>
-          <w:sz w:val="24"/>
-          <w:szCs w:val="24"/>
-        </w:rPr>
-        <w:t>/</w:t>
-      </w:r>
-      <w:r>
-        <w:rPr>
-          <w:rFonts w:ascii="Times New Roman" w:hAnsi="Times New Roman" w:cs="Times New Roman"/>
-          <w:sz w:val="24"/>
-          <w:szCs w:val="24"/>
-        </w:rPr>
-        <w:t>HMPS</w:t>
-      </w:r>
-      <w:r>
-        <w:rPr>
-          <w:rFonts w:ascii="Times New Roman" w:hAnsi="Times New Roman" w:cs="Times New Roman"/>
-          <w:sz w:val="24"/>
-          <w:szCs w:val="24"/>
-        </w:rPr>
-        <w:t>-PTIK</w:t>
-      </w:r>
-      <w:r>
-        <w:rPr>
-          <w:rFonts w:ascii="Times New Roman" w:hAnsi="Times New Roman" w:cs="Times New Roman"/>
-          <w:sz w:val="24"/>
-          <w:szCs w:val="24"/>
-        </w:rPr>
-        <w:t>/</w:t>
+        <w:t>I</w:t>
+      </w:r>
+      <w:r>
+        <w:rPr>
+          <w:rFonts w:ascii="Times New Roman" w:hAnsi="Times New Roman" w:cs="Times New Roman"/>
+          <w:sz w:val="24"/>
+          <w:szCs w:val="24"/>
+        </w:rPr>
+        <w:t>-20</w:t>
+      </w:r>
+      <w:r>
+        <w:rPr>
+          <w:rFonts w:ascii="Times New Roman" w:hAnsi="Times New Roman" w:cs="Times New Roman"/>
+          <w:sz w:val="24"/>
+          <w:szCs w:val="24"/>
+        </w:rPr>
+        <w:t>21</w:t>
+      </w:r>
+      <w:r>
+        <w:rPr>
+          <w:rFonts w:ascii="Times New Roman" w:hAnsi="Times New Roman" w:cs="Times New Roman"/>
+          <w:sz w:val="24"/>
+          <w:szCs w:val="24"/>
+        </w:rPr>
+        <w:tab/>
+      </w:r>
+      <w:r>
+        <w:rPr>
+          <w:rFonts w:ascii="Times New Roman" w:hAnsi="Times New Roman" w:cs="Times New Roman"/>
+          <w:sz w:val="24"/>
+          <w:szCs w:val="24"/>
+        </w:rPr>
+        <w:tab/>
+      </w:r>
+      <w:r>
+        <w:rPr>
+          <w:rFonts w:ascii="Times New Roman" w:hAnsi="Times New Roman" w:cs="Times New Roman"/>
+          <w:sz w:val="24"/>
+          <w:szCs w:val="24"/>
+        </w:rPr>
+        <w:tab/>
+      </w:r>
+      <w:r>
+        <w:rPr>
+          <w:rFonts w:ascii="Times New Roman" w:hAnsi="Times New Roman" w:cs="Times New Roman"/>
+          <w:sz w:val="24"/>
+          <w:szCs w:val="24"/>
+        </w:rPr>
+        <w:tab/>
+      </w:r>
+      <w:r>
+        <w:rPr>
+          <w:rFonts w:ascii="Times New Roman" w:hAnsi="Times New Roman" w:cs="Times New Roman"/>
+          <w:sz w:val="24"/>
+          <w:szCs w:val="24"/>
+        </w:rPr>
+        <w:tab/>
       </w:r>
       <w:r>
         <w:rPr>
@@ -79,15 +143,23 @@
           <w:szCs w:val="24"/>
           <w:lang w:val="id-ID"/>
         </w:rPr>
-        <w:t>II</w:t>
-      </w:r>
-      <w:r>
-        <w:rPr>
-          <w:rFonts w:ascii="Times New Roman" w:hAnsi="Times New Roman" w:cs="Times New Roman"/>
-          <w:sz w:val="24"/>
-          <w:szCs w:val="24"/>
-        </w:rPr>
-        <w:t>-201</w:t>
+        <w:t xml:space="preserve">   </w:t>
+      </w:r>
+      <w:r>
+        <w:rPr>
+          <w:rFonts w:ascii="Times New Roman" w:hAnsi="Times New Roman" w:cs="Times New Roman"/>
+          <w:sz w:val="24"/>
+          <w:szCs w:val="24"/>
+        </w:rPr>
+        <w:t xml:space="preserve">Padang, </w:t>
+      </w:r>
+      <w:r>
+        <w:rPr>
+          <w:rFonts w:ascii="Times New Roman" w:hAnsi="Times New Roman" w:cs="Times New Roman"/>
+          <w:sz w:val="24"/>
+          <w:szCs w:val="24"/>
+        </w:rPr>
+        <w:t>15</w:t>
       </w:r>
       <w:r>
         <w:rPr>
@@ -96,82 +168,41 @@
           <w:szCs w:val="24"/>
           <w:lang w:val="id-ID"/>
         </w:rPr>
-        <w:t>6</w:t>
-      </w:r>
-      <w:r>
-        <w:rPr>
-          <w:rFonts w:ascii="Times New Roman" w:hAnsi="Times New Roman" w:cs="Times New Roman"/>
-          <w:sz w:val="24"/>
-          <w:szCs w:val="24"/>
-        </w:rPr>
-        <w:tab/>
-      </w:r>
-      <w:r>
-        <w:rPr>
-          <w:rFonts w:ascii="Times New Roman" w:hAnsi="Times New Roman" w:cs="Times New Roman"/>
-          <w:sz w:val="24"/>
-          <w:szCs w:val="24"/>
-        </w:rPr>
-        <w:tab/>
-      </w:r>
-      <w:r>
-        <w:rPr>
-          <w:rFonts w:ascii="Times New Roman" w:hAnsi="Times New Roman" w:cs="Times New Roman"/>
-          <w:sz w:val="24"/>
-          <w:szCs w:val="24"/>
-        </w:rPr>
-        <w:tab/>
-      </w:r>
-      <w:r>
-        <w:rPr>
-          <w:rFonts w:ascii="Times New Roman" w:hAnsi="Times New Roman" w:cs="Times New Roman"/>
-          <w:sz w:val="24"/>
-          <w:szCs w:val="24"/>
-        </w:rPr>
-        <w:tab/>
-      </w:r>
-      <w:r>
-        <w:rPr>
-          <w:rFonts w:ascii="Times New Roman" w:hAnsi="Times New Roman" w:cs="Times New Roman"/>
-          <w:sz w:val="24"/>
-          <w:szCs w:val="24"/>
-          <w:lang w:val="id-ID"/>
-        </w:rPr>
-        <w:t xml:space="preserve">      </w:t>
-      </w:r>
-      <w:r>
-        <w:rPr>
-          <w:rFonts w:ascii="Times New Roman" w:hAnsi="Times New Roman" w:cs="Times New Roman"/>
-          <w:sz w:val="24"/>
-          <w:szCs w:val="24"/>
-        </w:rPr>
-        <w:t xml:space="preserve">Padang, </w:t>
-      </w:r>
-      <w:r>
-        <w:rPr>
-          <w:rFonts w:ascii="Times New Roman" w:hAnsi="Times New Roman" w:cs="Times New Roman"/>
-          <w:sz w:val="24"/>
-          <w:szCs w:val="24"/>
-          <w:lang w:val="id-ID"/>
-        </w:rPr>
-        <w:t>22 Maret</w:t>
-      </w:r>
-      <w:r>
-        <w:rPr>
-          <w:rFonts w:ascii="Times New Roman" w:hAnsi="Times New Roman" w:cs="Times New Roman"/>
-          <w:sz w:val="24"/>
-          <w:szCs w:val="24"/>
-        </w:rPr>
-        <w:t xml:space="preserve"> 201</w:t>
-      </w:r>
-      <w:r>
-        <w:rPr>
-          <w:rFonts w:ascii="Times New Roman" w:hAnsi="Times New Roman" w:cs="Times New Roman"/>
-          <w:sz w:val="24"/>
-          <w:szCs w:val="24"/>
-          <w:lang w:val="id-ID"/>
-        </w:rPr>
-        <w:t>6</w:t>
+        <w:t xml:space="preserve"> </w:t>
+      </w:r>
+      <w:proofErr w:type="spellStart"/>
+      <w:r>
+        <w:rPr>
+          <w:rFonts w:ascii="Times New Roman" w:hAnsi="Times New Roman" w:cs="Times New Roman"/>
+          <w:sz w:val="24"/>
+          <w:szCs w:val="24"/>
+        </w:rPr>
+        <w:t>Januari</w:t>
+      </w:r>
+      <w:proofErr w:type="spellEnd"/>
+      <w:r>
+        <w:rPr>
+          <w:rFonts w:ascii="Times New Roman" w:hAnsi="Times New Roman" w:cs="Times New Roman"/>
+          <w:sz w:val="24"/>
+          <w:szCs w:val="24"/>
+        </w:rPr>
+        <w:t xml:space="preserve"> </w:t>
+      </w:r>
+      <w:r>
+        <w:rPr>
+          <w:rFonts w:ascii="Times New Roman" w:hAnsi="Times New Roman" w:cs="Times New Roman"/>
+          <w:sz w:val="24"/>
+          <w:szCs w:val="24"/>
+        </w:rPr>
+        <w:t>20</w:t>
+      </w:r>
+      <w:r>
+        <w:rPr>
+          <w:rFonts w:ascii="Times New Roman" w:hAnsi="Times New Roman" w:cs="Times New Roman"/>
+          <w:sz w:val="24"/>
+          <w:szCs w:val="24"/>
+        </w:rPr>
+        <w:t>21</w:t>
       </w:r>
     </w:p>
     <w:p>
@@ -1056,33 +1087,15 @@
           <w:sz w:val="24"/>
           <w:szCs w:val="24"/>
         </w:rPr>
-        <w:t xml:space="preserve"> 201</w:t>
-      </w:r>
-      <w:r>
-        <w:rPr>
-          <w:rFonts w:ascii="Times New Roman" w:hAnsi="Times New Roman" w:cs="Times New Roman"/>
-          <w:sz w:val="24"/>
-          <w:szCs w:val="24"/>
-          <w:lang w:val="id-ID"/>
-        </w:rPr>
-        <w:t>4</w:t>
-      </w:r>
-      <w:r>
-        <w:rPr>
-          <w:rFonts w:ascii="Times New Roman" w:hAnsi="Times New Roman" w:cs="Times New Roman"/>
-          <w:sz w:val="24"/>
-          <w:szCs w:val="24"/>
-        </w:rPr>
-        <w:t xml:space="preserve"> – 201</w:t>
-      </w:r>
-      <w:r>
-        <w:rPr>
-          <w:rFonts w:ascii="Times New Roman" w:hAnsi="Times New Roman" w:cs="Times New Roman"/>
-          <w:sz w:val="24"/>
-          <w:szCs w:val="24"/>
-          <w:lang w:val="id-ID"/>
-        </w:rPr>
-        <w:t>5</w:t>
+        <w:t xml:space="preserve"> </w:t>
+      </w:r>
+      <w:r>
+        <w:rPr>
+          <w:rFonts w:ascii="Times New Roman" w:hAnsi="Times New Roman" w:cs="Times New Roman"/>
+          <w:sz w:val="24"/>
+          <w:szCs w:val="24"/>
+        </w:rPr>
+        <w:t>2019 - 2020</w:t>
       </w:r>
       <w:r>
         <w:rPr>
@@ -1281,7 +1294,6 @@
           <w:rFonts w:ascii="Times New Roman" w:hAnsi="Times New Roman" w:cs="Times New Roman"/>
           <w:sz w:val="24"/>
           <w:szCs w:val="24"/>
-          <w:lang w:val="id-ID"/>
         </w:rPr>
       </w:pPr>
       <w:r>
@@ -1336,7 +1348,7 @@
           <w:sz w:val="24"/>
           <w:szCs w:val="24"/>
         </w:rPr>
-        <w:t>Minggu</w:t>
+        <w:t>Sabtu</w:t>
       </w:r>
       <w:proofErr w:type="spellEnd"/>
       <w:r>
@@ -1352,10 +1364,28 @@
           <w:rFonts w:ascii="Times New Roman" w:hAnsi="Times New Roman" w:cs="Times New Roman"/>
           <w:sz w:val="24"/>
           <w:szCs w:val="24"/>
+        </w:rPr>
+        <w:t>30</w:t>
+      </w:r>
+      <w:r>
+        <w:rPr>
+          <w:rFonts w:ascii="Times New Roman" w:hAnsi="Times New Roman" w:cs="Times New Roman"/>
+          <w:sz w:val="24"/>
+          <w:szCs w:val="24"/>
           <w:lang w:val="id-ID"/>
         </w:rPr>
-        <w:t>27 Maret</w:t>
-      </w:r>
+        <w:t xml:space="preserve"> </w:t>
+      </w:r>
+      <w:proofErr w:type="spellStart"/>
+      <w:r>
+        <w:rPr>
+          <w:rFonts w:ascii="Times New Roman" w:hAnsi="Times New Roman" w:cs="Times New Roman"/>
+          <w:sz w:val="24"/>
+          <w:szCs w:val="24"/>
+        </w:rPr>
+        <w:t>Januari</w:t>
+      </w:r>
+      <w:proofErr w:type="spellEnd"/>
       <w:r>
         <w:rPr>
           <w:rFonts w:ascii="Times New Roman" w:hAnsi="Times New Roman" w:cs="Times New Roman"/>
@@ -1363,7 +1393,15 @@
           <w:szCs w:val="24"/>
           <w:lang w:val="id-ID"/>
         </w:rPr>
-        <w:t xml:space="preserve"> 2016</w:t>
+        <w:t xml:space="preserve"> 20</w:t>
+      </w:r>
+      <w:r>
+        <w:rPr>
+          <w:rFonts w:ascii="Times New Roman" w:hAnsi="Times New Roman" w:cs="Times New Roman"/>
+          <w:sz w:val="24"/>
+          <w:szCs w:val="24"/>
+        </w:rPr>
+        <w:t>21</w:t>
       </w:r>
     </w:p>
     <w:p>
@@ -1473,29 +1511,780 @@
           <w:szCs w:val="24"/>
         </w:rPr>
         <w:tab/>
-        <w:t xml:space="preserve">: Ruang </w:t>
-      </w:r>
-      <w:r>
-        <w:rPr>
-          <w:rFonts w:ascii="Times New Roman" w:hAnsi="Times New Roman" w:cs="Times New Roman"/>
+        <w:t xml:space="preserve">: </w:t>
+      </w:r>
+      <w:r>
+        <w:rPr>
+          <w:rFonts w:ascii="Times New Roman" w:hAnsi="Times New Roman" w:cs="Times New Roman"/>
+          <w:sz w:val="24"/>
+          <w:szCs w:val="24"/>
+        </w:rPr>
+        <w:t>Daring</w:t>
+      </w:r>
+    </w:p>
+    <w:p>
+      <w:pPr>
+        <w:pStyle w:val="NoSpacing"/>
+        <w:jc w:val="both"/>
+        <w:rPr>
+          <w:rFonts w:ascii="Times New Roman" w:hAnsi="Times New Roman" w:cs="Times New Roman"/>
+          <w:sz w:val="24"/>
+          <w:szCs w:val="24"/>
+        </w:rPr>
+      </w:pPr>
+      <w:proofErr w:type="spellStart"/>
+      <w:r>
+        <w:rPr>
+          <w:rFonts w:ascii="Times New Roman" w:hAnsi="Times New Roman" w:cs="Times New Roman"/>
+          <w:sz w:val="24"/>
+          <w:szCs w:val="24"/>
+        </w:rPr>
+        <w:t>maka</w:t>
+      </w:r>
+      <w:proofErr w:type="spellEnd"/>
+      <w:r>
+        <w:rPr>
+          <w:rFonts w:ascii="Times New Roman" w:hAnsi="Times New Roman" w:cs="Times New Roman"/>
+          <w:sz w:val="24"/>
+          <w:szCs w:val="24"/>
+        </w:rPr>
+        <w:t xml:space="preserve"> </w:t>
+      </w:r>
+      <w:proofErr w:type="spellStart"/>
+      <w:r>
+        <w:rPr>
+          <w:rFonts w:ascii="Times New Roman" w:hAnsi="Times New Roman" w:cs="Times New Roman"/>
+          <w:sz w:val="24"/>
+          <w:szCs w:val="24"/>
+        </w:rPr>
+        <w:t>dengan</w:t>
+      </w:r>
+      <w:proofErr w:type="spellEnd"/>
+      <w:r>
+        <w:rPr>
+          <w:rFonts w:ascii="Times New Roman" w:hAnsi="Times New Roman" w:cs="Times New Roman"/>
+          <w:sz w:val="24"/>
+          <w:szCs w:val="24"/>
+        </w:rPr>
+        <w:t xml:space="preserve"> </w:t>
+      </w:r>
+      <w:proofErr w:type="spellStart"/>
+      <w:r>
+        <w:rPr>
+          <w:rFonts w:ascii="Times New Roman" w:hAnsi="Times New Roman" w:cs="Times New Roman"/>
+          <w:sz w:val="24"/>
+          <w:szCs w:val="24"/>
+        </w:rPr>
+        <w:t>surat</w:t>
+      </w:r>
+      <w:proofErr w:type="spellEnd"/>
+      <w:r>
+        <w:rPr>
+          <w:rFonts w:ascii="Times New Roman" w:hAnsi="Times New Roman" w:cs="Times New Roman"/>
+          <w:sz w:val="24"/>
+          <w:szCs w:val="24"/>
+        </w:rPr>
+        <w:t xml:space="preserve"> </w:t>
+      </w:r>
+      <w:proofErr w:type="spellStart"/>
+      <w:r>
+        <w:rPr>
+          <w:rFonts w:ascii="Times New Roman" w:hAnsi="Times New Roman" w:cs="Times New Roman"/>
+          <w:sz w:val="24"/>
+          <w:szCs w:val="24"/>
+        </w:rPr>
+        <w:t>ini</w:t>
+      </w:r>
+      <w:proofErr w:type="spellEnd"/>
+      <w:r>
+        <w:rPr>
+          <w:rFonts w:ascii="Times New Roman" w:hAnsi="Times New Roman" w:cs="Times New Roman"/>
+          <w:sz w:val="24"/>
+          <w:szCs w:val="24"/>
+        </w:rPr>
+        <w:t xml:space="preserve"> kami </w:t>
+      </w:r>
+      <w:proofErr w:type="spellStart"/>
+      <w:r>
+        <w:rPr>
+          <w:rFonts w:ascii="Times New Roman" w:hAnsi="Times New Roman" w:cs="Times New Roman"/>
+          <w:sz w:val="24"/>
+          <w:szCs w:val="24"/>
+        </w:rPr>
+        <w:t>melaporkan</w:t>
+      </w:r>
+      <w:proofErr w:type="spellEnd"/>
+      <w:r>
+        <w:rPr>
+          <w:rFonts w:ascii="Times New Roman" w:hAnsi="Times New Roman" w:cs="Times New Roman"/>
+          <w:sz w:val="24"/>
+          <w:szCs w:val="24"/>
+        </w:rPr>
+        <w:t xml:space="preserve"> </w:t>
+      </w:r>
+      <w:proofErr w:type="spellStart"/>
+      <w:r>
+        <w:rPr>
+          <w:rFonts w:ascii="Times New Roman" w:hAnsi="Times New Roman" w:cs="Times New Roman"/>
+          <w:sz w:val="24"/>
+          <w:szCs w:val="24"/>
+        </w:rPr>
+        <w:t>hasil</w:t>
+      </w:r>
+      <w:proofErr w:type="spellEnd"/>
+      <w:r>
+        <w:rPr>
+          <w:rFonts w:ascii="Times New Roman" w:hAnsi="Times New Roman" w:cs="Times New Roman"/>
+          <w:sz w:val="24"/>
+          <w:szCs w:val="24"/>
+        </w:rPr>
+        <w:t xml:space="preserve"> </w:t>
+      </w:r>
+      <w:proofErr w:type="spellStart"/>
+      <w:r>
+        <w:rPr>
+          <w:rFonts w:ascii="Times New Roman" w:hAnsi="Times New Roman" w:cs="Times New Roman"/>
+          <w:sz w:val="24"/>
+          <w:szCs w:val="24"/>
+        </w:rPr>
+        <w:t>kegiatan</w:t>
+      </w:r>
+      <w:proofErr w:type="spellEnd"/>
+      <w:r>
+        <w:rPr>
+          <w:rFonts w:ascii="Times New Roman" w:hAnsi="Times New Roman" w:cs="Times New Roman"/>
+          <w:sz w:val="24"/>
+          <w:szCs w:val="24"/>
+        </w:rPr>
+        <w:t xml:space="preserve"> kami </w:t>
+      </w:r>
+      <w:proofErr w:type="spellStart"/>
+      <w:r>
+        <w:rPr>
+          <w:rFonts w:ascii="Times New Roman" w:hAnsi="Times New Roman" w:cs="Times New Roman"/>
+          <w:sz w:val="24"/>
+          <w:szCs w:val="24"/>
+        </w:rPr>
+        <w:t>dengan</w:t>
+      </w:r>
+      <w:proofErr w:type="spellEnd"/>
+      <w:r>
+        <w:rPr>
+          <w:rFonts w:ascii="Times New Roman" w:hAnsi="Times New Roman" w:cs="Times New Roman"/>
+          <w:sz w:val="24"/>
+          <w:szCs w:val="24"/>
+        </w:rPr>
+        <w:t xml:space="preserve"> </w:t>
+      </w:r>
+      <w:proofErr w:type="spellStart"/>
+      <w:r>
+        <w:rPr>
+          <w:rFonts w:ascii="Times New Roman" w:hAnsi="Times New Roman" w:cs="Times New Roman"/>
+          <w:sz w:val="24"/>
+          <w:szCs w:val="24"/>
+        </w:rPr>
+        <w:t>rincian</w:t>
+      </w:r>
+      <w:proofErr w:type="spellEnd"/>
+      <w:r>
+        <w:rPr>
+          <w:rFonts w:ascii="Times New Roman" w:hAnsi="Times New Roman" w:cs="Times New Roman"/>
+          <w:sz w:val="24"/>
+          <w:szCs w:val="24"/>
+        </w:rPr>
+        <w:t xml:space="preserve"> </w:t>
+      </w:r>
+      <w:proofErr w:type="spellStart"/>
+      <w:r>
+        <w:rPr>
+          <w:rFonts w:ascii="Times New Roman" w:hAnsi="Times New Roman" w:cs="Times New Roman"/>
+          <w:sz w:val="24"/>
+          <w:szCs w:val="24"/>
+        </w:rPr>
+        <w:t>seperti</w:t>
+      </w:r>
+      <w:proofErr w:type="spellEnd"/>
+      <w:r>
+        <w:rPr>
+          <w:rFonts w:ascii="Times New Roman" w:hAnsi="Times New Roman" w:cs="Times New Roman"/>
+          <w:sz w:val="24"/>
+          <w:szCs w:val="24"/>
+        </w:rPr>
+        <w:t xml:space="preserve"> </w:t>
+      </w:r>
+      <w:proofErr w:type="spellStart"/>
+      <w:r>
+        <w:rPr>
+          <w:rFonts w:ascii="Times New Roman" w:hAnsi="Times New Roman" w:cs="Times New Roman"/>
+          <w:sz w:val="24"/>
+          <w:szCs w:val="24"/>
+        </w:rPr>
+        <w:t>terlampir</w:t>
+      </w:r>
+      <w:proofErr w:type="spellEnd"/>
+      <w:r>
+        <w:rPr>
+          <w:rFonts w:ascii="Times New Roman" w:hAnsi="Times New Roman" w:cs="Times New Roman"/>
+          <w:sz w:val="24"/>
+          <w:szCs w:val="24"/>
+        </w:rPr>
+        <w:t>.</w:t>
+      </w:r>
+    </w:p>
+    <w:p>
+      <w:pPr>
+        <w:pStyle w:val="NoSpacing"/>
+        <w:jc w:val="both"/>
+        <w:rPr>
+          <w:rFonts w:ascii="Times New Roman" w:hAnsi="Times New Roman" w:cs="Times New Roman"/>
+          <w:sz w:val="24"/>
+          <w:szCs w:val="24"/>
+        </w:rPr>
+      </w:pPr>
+      <w:r>
+        <w:rPr>
+          <w:rFonts w:ascii="Times New Roman" w:hAnsi="Times New Roman" w:cs="Times New Roman"/>
+          <w:sz w:val="24"/>
+          <w:szCs w:val="24"/>
+        </w:rPr>
+        <w:tab/>
+      </w:r>
+      <w:proofErr w:type="spellStart"/>
+      <w:r>
+        <w:rPr>
+          <w:rFonts w:ascii="Times New Roman" w:hAnsi="Times New Roman" w:cs="Times New Roman"/>
+          <w:sz w:val="24"/>
+          <w:szCs w:val="24"/>
+        </w:rPr>
+        <w:t>Demikian</w:t>
+      </w:r>
+      <w:proofErr w:type="spellEnd"/>
+      <w:r>
+        <w:rPr>
+          <w:rFonts w:ascii="Times New Roman" w:hAnsi="Times New Roman" w:cs="Times New Roman"/>
+          <w:sz w:val="24"/>
+          <w:szCs w:val="24"/>
+        </w:rPr>
+        <w:t xml:space="preserve"> </w:t>
+      </w:r>
+      <w:proofErr w:type="spellStart"/>
+      <w:r>
+        <w:rPr>
+          <w:rFonts w:ascii="Times New Roman" w:hAnsi="Times New Roman" w:cs="Times New Roman"/>
+          <w:sz w:val="24"/>
+          <w:szCs w:val="24"/>
+        </w:rPr>
+        <w:t>laporan</w:t>
+      </w:r>
+      <w:proofErr w:type="spellEnd"/>
+      <w:r>
+        <w:rPr>
+          <w:rFonts w:ascii="Times New Roman" w:hAnsi="Times New Roman" w:cs="Times New Roman"/>
+          <w:sz w:val="24"/>
+          <w:szCs w:val="24"/>
+        </w:rPr>
+        <w:t xml:space="preserve"> yang </w:t>
+      </w:r>
+      <w:proofErr w:type="spellStart"/>
+      <w:r>
+        <w:rPr>
+          <w:rFonts w:ascii="Times New Roman" w:hAnsi="Times New Roman" w:cs="Times New Roman"/>
+          <w:sz w:val="24"/>
+          <w:szCs w:val="24"/>
+        </w:rPr>
+        <w:t>dapat</w:t>
+      </w:r>
+      <w:proofErr w:type="spellEnd"/>
+      <w:r>
+        <w:rPr>
+          <w:rFonts w:ascii="Times New Roman" w:hAnsi="Times New Roman" w:cs="Times New Roman"/>
+          <w:sz w:val="24"/>
+          <w:szCs w:val="24"/>
+        </w:rPr>
+        <w:t xml:space="preserve"> kami </w:t>
+      </w:r>
+      <w:proofErr w:type="spellStart"/>
+      <w:r>
+        <w:rPr>
+          <w:rFonts w:ascii="Times New Roman" w:hAnsi="Times New Roman" w:cs="Times New Roman"/>
+          <w:sz w:val="24"/>
+          <w:szCs w:val="24"/>
+        </w:rPr>
+        <w:t>sampaikan</w:t>
+      </w:r>
+      <w:proofErr w:type="spellEnd"/>
+      <w:r>
+        <w:rPr>
+          <w:rFonts w:ascii="Times New Roman" w:hAnsi="Times New Roman" w:cs="Times New Roman"/>
+          <w:sz w:val="24"/>
+          <w:szCs w:val="24"/>
+        </w:rPr>
+        <w:t xml:space="preserve">. Atas </w:t>
+      </w:r>
+      <w:proofErr w:type="spellStart"/>
+      <w:r>
+        <w:rPr>
+          <w:rFonts w:ascii="Times New Roman" w:hAnsi="Times New Roman" w:cs="Times New Roman"/>
+          <w:sz w:val="24"/>
+          <w:szCs w:val="24"/>
+        </w:rPr>
+        <w:t>perhatian</w:t>
+      </w:r>
+      <w:proofErr w:type="spellEnd"/>
+      <w:r>
+        <w:rPr>
+          <w:rFonts w:ascii="Times New Roman" w:hAnsi="Times New Roman" w:cs="Times New Roman"/>
+          <w:sz w:val="24"/>
+          <w:szCs w:val="24"/>
+        </w:rPr>
+        <w:t xml:space="preserve"> Bapak kami </w:t>
+      </w:r>
+      <w:proofErr w:type="spellStart"/>
+      <w:r>
+        <w:rPr>
+          <w:rFonts w:ascii="Times New Roman" w:hAnsi="Times New Roman" w:cs="Times New Roman"/>
+          <w:sz w:val="24"/>
+          <w:szCs w:val="24"/>
+        </w:rPr>
+        <w:t>ucapkan</w:t>
+      </w:r>
+      <w:proofErr w:type="spellEnd"/>
+      <w:r>
+        <w:rPr>
+          <w:rFonts w:ascii="Times New Roman" w:hAnsi="Times New Roman" w:cs="Times New Roman"/>
+          <w:sz w:val="24"/>
+          <w:szCs w:val="24"/>
+        </w:rPr>
+        <w:t xml:space="preserve"> </w:t>
+      </w:r>
+      <w:proofErr w:type="spellStart"/>
+      <w:r>
+        <w:rPr>
+          <w:rFonts w:ascii="Times New Roman" w:hAnsi="Times New Roman" w:cs="Times New Roman"/>
+          <w:sz w:val="24"/>
+          <w:szCs w:val="24"/>
+        </w:rPr>
+        <w:t>terimakasih</w:t>
+      </w:r>
+      <w:proofErr w:type="spellEnd"/>
+      <w:r>
+        <w:rPr>
+          <w:rFonts w:ascii="Times New Roman" w:hAnsi="Times New Roman" w:cs="Times New Roman"/>
+          <w:sz w:val="24"/>
+          <w:szCs w:val="24"/>
+        </w:rPr>
+        <w:t>.</w:t>
+      </w:r>
+    </w:p>
+    <w:p>
+      <w:pPr>
+        <w:pStyle w:val="NoSpacing"/>
+        <w:jc w:val="center"/>
+        <w:rPr>
+          <w:rFonts w:ascii="Times New Roman" w:hAnsi="Times New Roman" w:cs="Times New Roman"/>
+          <w:b/>
+          <w:sz w:val="24"/>
+          <w:szCs w:val="24"/>
+        </w:rPr>
+      </w:pPr>
+      <w:proofErr w:type="spellStart"/>
+      <w:r>
+        <w:rPr>
+          <w:rFonts w:ascii="Times New Roman" w:hAnsi="Times New Roman" w:cs="Times New Roman"/>
+          <w:b/>
+          <w:sz w:val="24"/>
+          <w:szCs w:val="24"/>
+        </w:rPr>
+        <w:t>Hormat</w:t>
+      </w:r>
+      <w:proofErr w:type="spellEnd"/>
+      <w:r>
+        <w:rPr>
+          <w:rFonts w:ascii="Times New Roman" w:hAnsi="Times New Roman" w:cs="Times New Roman"/>
+          <w:b/>
+          <w:sz w:val="24"/>
+          <w:szCs w:val="24"/>
+        </w:rPr>
+        <w:t xml:space="preserve"> kami,</w:t>
+      </w:r>
+    </w:p>
+    <w:p>
+      <w:pPr>
+        <w:pStyle w:val="NoSpacing"/>
+        <w:jc w:val="center"/>
+        <w:rPr>
+          <w:rFonts w:ascii="Times New Roman" w:hAnsi="Times New Roman" w:cs="Times New Roman"/>
+          <w:b/>
+          <w:sz w:val="24"/>
+          <w:szCs w:val="24"/>
+        </w:rPr>
+      </w:pPr>
+      <w:proofErr w:type="spellStart"/>
+      <w:r>
+        <w:rPr>
+          <w:rFonts w:ascii="Times New Roman" w:hAnsi="Times New Roman" w:cs="Times New Roman"/>
+          <w:b/>
+          <w:sz w:val="24"/>
+          <w:szCs w:val="24"/>
+        </w:rPr>
+        <w:t>Himpunan</w:t>
+      </w:r>
+      <w:proofErr w:type="spellEnd"/>
+      <w:r>
+        <w:rPr>
+          <w:rFonts w:ascii="Times New Roman" w:hAnsi="Times New Roman" w:cs="Times New Roman"/>
+          <w:b/>
+          <w:sz w:val="24"/>
+          <w:szCs w:val="24"/>
+        </w:rPr>
+        <w:t xml:space="preserve">  </w:t>
+      </w:r>
+      <w:proofErr w:type="spellStart"/>
+      <w:r>
+        <w:rPr>
+          <w:rFonts w:ascii="Times New Roman" w:hAnsi="Times New Roman" w:cs="Times New Roman"/>
+          <w:b/>
+          <w:sz w:val="24"/>
+          <w:szCs w:val="24"/>
+        </w:rPr>
+        <w:t>Mahasiswa</w:t>
+      </w:r>
+      <w:proofErr w:type="spellEnd"/>
+      <w:r>
+        <w:rPr>
+          <w:rFonts w:ascii="Times New Roman" w:hAnsi="Times New Roman" w:cs="Times New Roman"/>
+          <w:b/>
+          <w:sz w:val="24"/>
+          <w:szCs w:val="24"/>
+        </w:rPr>
+        <w:t xml:space="preserve"> Program </w:t>
+      </w:r>
+      <w:proofErr w:type="spellStart"/>
+      <w:r>
+        <w:rPr>
+          <w:rFonts w:ascii="Times New Roman" w:hAnsi="Times New Roman" w:cs="Times New Roman"/>
+          <w:b/>
+          <w:sz w:val="24"/>
+          <w:szCs w:val="24"/>
+        </w:rPr>
+        <w:t>Studi</w:t>
+      </w:r>
+      <w:proofErr w:type="spellEnd"/>
+    </w:p>
+    <w:p>
+      <w:pPr>
+        <w:pStyle w:val="NoSpacing"/>
+        <w:jc w:val="center"/>
+        <w:rPr>
+          <w:rFonts w:ascii="Times New Roman" w:hAnsi="Times New Roman" w:cs="Times New Roman"/>
+          <w:b/>
+          <w:sz w:val="24"/>
+          <w:szCs w:val="24"/>
+        </w:rPr>
+      </w:pPr>
+      <w:r>
+        <w:rPr>
+          <w:rFonts w:ascii="Times New Roman" w:hAnsi="Times New Roman" w:cs="Times New Roman"/>
+          <w:b/>
+          <w:sz w:val="24"/>
+          <w:szCs w:val="24"/>
+        </w:rPr>
+        <w:t xml:space="preserve">Pendidikan Teknik </w:t>
+      </w:r>
+      <w:proofErr w:type="spellStart"/>
+      <w:r>
+        <w:rPr>
+          <w:rFonts w:ascii="Times New Roman" w:hAnsi="Times New Roman" w:cs="Times New Roman"/>
+          <w:b/>
+          <w:sz w:val="24"/>
+          <w:szCs w:val="24"/>
+        </w:rPr>
+        <w:t>Informatika</w:t>
+      </w:r>
+      <w:proofErr w:type="spellEnd"/>
+      <w:r>
+        <w:rPr>
+          <w:rFonts w:ascii="Times New Roman" w:hAnsi="Times New Roman" w:cs="Times New Roman"/>
+          <w:b/>
+          <w:sz w:val="24"/>
+          <w:szCs w:val="24"/>
+        </w:rPr>
+        <w:t xml:space="preserve"> dan </w:t>
+      </w:r>
+      <w:proofErr w:type="spellStart"/>
+      <w:r>
+        <w:rPr>
+          <w:rFonts w:ascii="Times New Roman" w:hAnsi="Times New Roman" w:cs="Times New Roman"/>
+          <w:b/>
+          <w:sz w:val="24"/>
+          <w:szCs w:val="24"/>
+        </w:rPr>
+        <w:t>Komputer</w:t>
+      </w:r>
+      <w:proofErr w:type="spellEnd"/>
+    </w:p>
+    <w:p>
+      <w:pPr>
+        <w:pStyle w:val="NoSpacing"/>
+        <w:jc w:val="center"/>
+        <w:rPr>
+          <w:rFonts w:ascii="Times New Roman" w:hAnsi="Times New Roman" w:cs="Times New Roman"/>
+          <w:sz w:val="24"/>
+          <w:szCs w:val="24"/>
+        </w:rPr>
+      </w:pPr>
+    </w:p>
+    <w:p>
+      <w:pPr>
+        <w:pStyle w:val="NoSpacing"/>
+        <w:jc w:val="center"/>
+        <w:rPr>
+          <w:rFonts w:ascii="Times New Roman" w:eastAsia="Calibri" w:hAnsi="Times New Roman" w:cs="Times New Roman"/>
+          <w:sz w:val="24"/>
+          <w:szCs w:val="24"/>
+        </w:rPr>
+      </w:pPr>
+      <w:r>
+        <w:rPr>
+          <w:rFonts w:ascii="Times New Roman" w:eastAsia="Calibri" w:hAnsi="Times New Roman" w:cs="Times New Roman"/>
+          <w:sz w:val="24"/>
+          <w:szCs w:val="24"/>
+          <w:lang w:val="fi-FI"/>
+        </w:rPr>
+        <w:t xml:space="preserve">Ketua </w:t>
+      </w:r>
+      <w:r>
+        <w:rPr>
+          <w:rFonts w:ascii="Times New Roman" w:hAnsi="Times New Roman" w:cs="Times New Roman"/>
+          <w:sz w:val="24"/>
+          <w:szCs w:val="24"/>
+          <w:lang w:val="fi-FI"/>
+        </w:rPr>
+        <w:t>HMPS</w:t>
+      </w:r>
+      <w:r>
+        <w:rPr>
+          <w:rFonts w:ascii="Times New Roman" w:eastAsia="Calibri" w:hAnsi="Times New Roman" w:cs="Times New Roman"/>
+          <w:sz w:val="24"/>
+          <w:szCs w:val="24"/>
+          <w:lang w:val="fi-FI"/>
+        </w:rPr>
+        <w:t xml:space="preserve"> </w:t>
+      </w:r>
+      <w:r>
+        <w:rPr>
+          <w:rFonts w:ascii="Times New Roman" w:eastAsia="Calibri" w:hAnsi="Times New Roman" w:cs="Times New Roman"/>
           <w:sz w:val="24"/>
           <w:szCs w:val="24"/>
           <w:lang w:val="id-ID"/>
         </w:rPr>
-        <w:t>1</w:t>
-      </w:r>
-      <w:r>
-        <w:rPr>
-          <w:rFonts w:ascii="Times New Roman" w:hAnsi="Times New Roman" w:cs="Times New Roman"/>
+        <w:t>PTIK</w:t>
+      </w:r>
+      <w:r>
+        <w:rPr>
+          <w:rFonts w:ascii="Times New Roman" w:hAnsi="Times New Roman" w:cs="Times New Roman"/>
+          <w:sz w:val="24"/>
+          <w:szCs w:val="24"/>
+        </w:rPr>
+        <w:tab/>
+      </w:r>
+      <w:r>
+        <w:rPr>
+          <w:rFonts w:ascii="Times New Roman" w:hAnsi="Times New Roman" w:cs="Times New Roman"/>
+          <w:sz w:val="24"/>
+          <w:szCs w:val="24"/>
+        </w:rPr>
+        <w:tab/>
+      </w:r>
+      <w:r>
+        <w:rPr>
+          <w:rFonts w:ascii="Times New Roman" w:hAnsi="Times New Roman" w:cs="Times New Roman"/>
+          <w:sz w:val="24"/>
+          <w:szCs w:val="24"/>
+        </w:rPr>
+        <w:tab/>
+      </w:r>
+      <w:r>
+        <w:rPr>
+          <w:rFonts w:ascii="Times New Roman" w:hAnsi="Times New Roman" w:cs="Times New Roman"/>
+          <w:sz w:val="24"/>
+          <w:szCs w:val="24"/>
+        </w:rPr>
+        <w:tab/>
+      </w:r>
+      <w:r>
+        <w:rPr>
+          <w:rFonts w:ascii="Times New Roman" w:hAnsi="Times New Roman" w:cs="Times New Roman"/>
+          <w:sz w:val="24"/>
+          <w:szCs w:val="24"/>
+        </w:rPr>
+        <w:tab/>
+      </w:r>
+      <w:r>
+        <w:rPr>
+          <w:rFonts w:ascii="Times New Roman" w:hAnsi="Times New Roman" w:cs="Times New Roman"/>
+          <w:sz w:val="24"/>
+          <w:szCs w:val="24"/>
+        </w:rPr>
+        <w:tab/>
+      </w:r>
+      <w:proofErr w:type="spellStart"/>
+      <w:r>
+        <w:rPr>
+          <w:rFonts w:ascii="Times New Roman" w:hAnsi="Times New Roman" w:cs="Times New Roman"/>
+          <w:sz w:val="24"/>
+          <w:szCs w:val="24"/>
+        </w:rPr>
+        <w:t>Sekretaris</w:t>
+      </w:r>
+      <w:proofErr w:type="spellEnd"/>
+    </w:p>
+    <w:p>
+      <w:pPr>
+        <w:pStyle w:val="NoSpacing"/>
+        <w:jc w:val="center"/>
+        <w:rPr>
+          <w:rFonts w:ascii="Times New Roman" w:eastAsia="Calibri" w:hAnsi="Times New Roman" w:cs="Times New Roman"/>
+          <w:sz w:val="24"/>
+          <w:szCs w:val="24"/>
+          <w:lang w:val="fi-FI"/>
+        </w:rPr>
+      </w:pPr>
+    </w:p>
+    <w:p>
+      <w:pPr>
+        <w:pStyle w:val="NoSpacing"/>
+        <w:rPr>
+          <w:rFonts w:ascii="Times New Roman" w:eastAsia="Calibri" w:hAnsi="Times New Roman" w:cs="Times New Roman"/>
+          <w:sz w:val="24"/>
+          <w:szCs w:val="24"/>
+          <w:lang w:val="fi-FI"/>
+        </w:rPr>
+      </w:pPr>
+    </w:p>
+    <w:p>
+      <w:pPr>
+        <w:pStyle w:val="NoSpacing"/>
+        <w:rPr>
+          <w:rFonts w:ascii="Times New Roman" w:eastAsia="Calibri" w:hAnsi="Times New Roman" w:cs="Times New Roman"/>
+          <w:sz w:val="24"/>
+          <w:szCs w:val="24"/>
+          <w:lang w:val="fi-FI"/>
+        </w:rPr>
+      </w:pPr>
+      <w:r>
+        <w:rPr>
+          <w:rFonts w:ascii="Times New Roman" w:eastAsia="Calibri" w:hAnsi="Times New Roman" w:cs="Times New Roman"/>
+          <w:sz w:val="24"/>
+          <w:szCs w:val="24"/>
+          <w:lang w:val="fi-FI"/>
+        </w:rPr>
+        <w:t xml:space="preserve"> </w:t>
+      </w:r>
+    </w:p>
+    <w:p>
+      <w:pPr>
+        <w:pStyle w:val="NoSpacing"/>
+        <w:rPr>
+          <w:rFonts w:ascii="Times New Roman" w:eastAsia="Calibri" w:hAnsi="Times New Roman" w:cs="Times New Roman"/>
+          <w:sz w:val="24"/>
+          <w:szCs w:val="24"/>
+        </w:rPr>
+      </w:pPr>
+      <w:r>
+        <w:rPr>
+          <w:rFonts w:ascii="Times New Roman" w:eastAsia="Calibri" w:hAnsi="Times New Roman" w:cs="Times New Roman"/>
+          <w:sz w:val="24"/>
+          <w:szCs w:val="24"/>
+          <w:lang w:val="fi-FI"/>
+        </w:rPr>
+        <w:t xml:space="preserve">        </w:t>
+      </w:r>
+      <w:r>
+        <w:rPr>
+          <w:rFonts w:ascii="Times New Roman" w:eastAsia="Calibri" w:hAnsi="Times New Roman" w:cs="Times New Roman"/>
+          <w:sz w:val="24"/>
+          <w:szCs w:val="24"/>
+          <w:lang w:val="fi-FI"/>
+        </w:rPr>
+        <w:t xml:space="preserve">      </w:t>
+      </w:r>
+      <w:r>
+        <w:rPr>
+          <w:rFonts w:ascii="Times New Roman" w:hAnsi="Times New Roman" w:cs="Times New Roman"/>
+          <w:sz w:val="24"/>
+          <w:szCs w:val="24"/>
+        </w:rPr>
+        <w:t xml:space="preserve">Triadmoko Denny </w:t>
+      </w:r>
+      <w:proofErr w:type="spellStart"/>
+      <w:r>
+        <w:rPr>
+          <w:rFonts w:ascii="Times New Roman" w:hAnsi="Times New Roman" w:cs="Times New Roman"/>
+          <w:sz w:val="24"/>
+          <w:szCs w:val="24"/>
+        </w:rPr>
+        <w:t>Fatrosa</w:t>
+      </w:r>
+      <w:proofErr w:type="spellEnd"/>
+      <w:r>
+        <w:rPr>
+          <w:rFonts w:ascii="Times New Roman" w:eastAsia="Calibri" w:hAnsi="Times New Roman" w:cs="Times New Roman"/>
           <w:sz w:val="24"/>
           <w:szCs w:val="24"/>
           <w:lang w:val="id-ID"/>
         </w:rPr>
-        <w:t>11</w:t>
-      </w:r>
-      <w:r>
-        <w:rPr>
-          <w:rFonts w:ascii="Times New Roman" w:hAnsi="Times New Roman" w:cs="Times New Roman"/>
+        <w:tab/>
+      </w:r>
+      <w:r>
+        <w:rPr>
+          <w:rFonts w:ascii="Times New Roman" w:eastAsia="Calibri" w:hAnsi="Times New Roman" w:cs="Times New Roman"/>
+          <w:sz w:val="24"/>
+          <w:szCs w:val="24"/>
+          <w:lang w:val="id-ID"/>
+        </w:rPr>
+        <w:tab/>
+      </w:r>
+      <w:r>
+        <w:rPr>
+          <w:rFonts w:ascii="Times New Roman" w:eastAsia="Calibri" w:hAnsi="Times New Roman" w:cs="Times New Roman"/>
+          <w:sz w:val="24"/>
+          <w:szCs w:val="24"/>
+          <w:lang w:val="id-ID"/>
+        </w:rPr>
+        <w:tab/>
+      </w:r>
+      <w:r>
+        <w:rPr>
+          <w:rFonts w:ascii="Times New Roman" w:eastAsia="Calibri" w:hAnsi="Times New Roman" w:cs="Times New Roman"/>
+          <w:sz w:val="24"/>
+          <w:szCs w:val="24"/>
+          <w:lang w:val="id-ID"/>
+        </w:rPr>
+        <w:tab/>
+      </w:r>
+      <w:r>
+        <w:rPr>
+          <w:rFonts w:ascii="Times New Roman" w:eastAsia="Calibri" w:hAnsi="Times New Roman" w:cs="Times New Roman"/>
+          <w:sz w:val="24"/>
+          <w:szCs w:val="24"/>
+          <w:lang w:val="id-ID"/>
+        </w:rPr>
+        <w:tab/>
+      </w:r>
+      <w:proofErr w:type="spellStart"/>
+      <w:r>
+        <w:rPr>
+          <w:rFonts w:ascii="Times New Roman" w:eastAsia="Calibri" w:hAnsi="Times New Roman" w:cs="Times New Roman"/>
+          <w:sz w:val="24"/>
+          <w:szCs w:val="24"/>
+        </w:rPr>
+        <w:t>Aulia</w:t>
+      </w:r>
+      <w:proofErr w:type="spellEnd"/>
+      <w:r>
+        <w:rPr>
+          <w:rFonts w:ascii="Times New Roman" w:eastAsia="Calibri" w:hAnsi="Times New Roman" w:cs="Times New Roman"/>
           <w:sz w:val="24"/>
           <w:szCs w:val="24"/>
         </w:rPr>
@@ -1504,442 +2293,54 @@
       <w:proofErr w:type="spellStart"/>
       <w:r>
         <w:rPr>
-          <w:rFonts w:ascii="Times New Roman" w:hAnsi="Times New Roman" w:cs="Times New Roman"/>
-          <w:sz w:val="24"/>
-          <w:szCs w:val="24"/>
-        </w:rPr>
-        <w:t>Kampus</w:t>
-      </w:r>
-      <w:proofErr w:type="spellEnd"/>
-      <w:r>
-        <w:rPr>
-          <w:rFonts w:ascii="Times New Roman" w:hAnsi="Times New Roman" w:cs="Times New Roman"/>
-          <w:sz w:val="24"/>
-          <w:szCs w:val="24"/>
-        </w:rPr>
-        <w:t xml:space="preserve"> II </w:t>
-      </w:r>
-      <w:r>
-        <w:rPr>
-          <w:rFonts w:ascii="Times New Roman" w:hAnsi="Times New Roman" w:cs="Times New Roman"/>
-          <w:sz w:val="24"/>
-          <w:szCs w:val="24"/>
-        </w:rPr>
-        <w:t xml:space="preserve">Universitas Bung Hatta </w:t>
-      </w:r>
-      <w:proofErr w:type="spellStart"/>
-      <w:r>
-        <w:rPr>
-          <w:rFonts w:ascii="Times New Roman" w:hAnsi="Times New Roman" w:cs="Times New Roman"/>
-          <w:sz w:val="24"/>
-          <w:szCs w:val="24"/>
-        </w:rPr>
-        <w:t>Aie</w:t>
-      </w:r>
-      <w:proofErr w:type="spellEnd"/>
-      <w:r>
-        <w:rPr>
-          <w:rFonts w:ascii="Times New Roman" w:hAnsi="Times New Roman" w:cs="Times New Roman"/>
-          <w:sz w:val="24"/>
-          <w:szCs w:val="24"/>
-        </w:rPr>
-        <w:t xml:space="preserve"> </w:t>
-      </w:r>
-      <w:proofErr w:type="spellStart"/>
-      <w:r>
-        <w:rPr>
-          <w:rFonts w:ascii="Times New Roman" w:hAnsi="Times New Roman" w:cs="Times New Roman"/>
-          <w:sz w:val="24"/>
-          <w:szCs w:val="24"/>
-        </w:rPr>
-        <w:t>Pacah</w:t>
-      </w:r>
-      <w:proofErr w:type="spellEnd"/>
-    </w:p>
-    <w:p>
-      <w:pPr>
-        <w:pStyle w:val="NoSpacing"/>
-        <w:jc w:val="both"/>
-        <w:rPr>
-          <w:rFonts w:ascii="Times New Roman" w:hAnsi="Times New Roman" w:cs="Times New Roman"/>
-          <w:sz w:val="24"/>
-          <w:szCs w:val="24"/>
-        </w:rPr>
-      </w:pPr>
-      <w:proofErr w:type="spellStart"/>
-      <w:r>
-        <w:rPr>
-          <w:rFonts w:ascii="Times New Roman" w:hAnsi="Times New Roman" w:cs="Times New Roman"/>
-          <w:sz w:val="24"/>
-          <w:szCs w:val="24"/>
-        </w:rPr>
-        <w:t>maka</w:t>
-      </w:r>
-      <w:proofErr w:type="spellEnd"/>
-      <w:r>
-        <w:rPr>
-          <w:rFonts w:ascii="Times New Roman" w:hAnsi="Times New Roman" w:cs="Times New Roman"/>
-          <w:sz w:val="24"/>
-          <w:szCs w:val="24"/>
-        </w:rPr>
-        <w:t xml:space="preserve"> </w:t>
-      </w:r>
-      <w:proofErr w:type="spellStart"/>
-      <w:r>
-        <w:rPr>
-          <w:rFonts w:ascii="Times New Roman" w:hAnsi="Times New Roman" w:cs="Times New Roman"/>
-          <w:sz w:val="24"/>
-          <w:szCs w:val="24"/>
-        </w:rPr>
-        <w:t>dengan</w:t>
-      </w:r>
-      <w:proofErr w:type="spellEnd"/>
-      <w:r>
-        <w:rPr>
-          <w:rFonts w:ascii="Times New Roman" w:hAnsi="Times New Roman" w:cs="Times New Roman"/>
-          <w:sz w:val="24"/>
-          <w:szCs w:val="24"/>
-        </w:rPr>
-        <w:t xml:space="preserve"> </w:t>
-      </w:r>
-      <w:proofErr w:type="spellStart"/>
-      <w:r>
-        <w:rPr>
-          <w:rFonts w:ascii="Times New Roman" w:hAnsi="Times New Roman" w:cs="Times New Roman"/>
-          <w:sz w:val="24"/>
-          <w:szCs w:val="24"/>
-        </w:rPr>
-        <w:t>surat</w:t>
-      </w:r>
-      <w:proofErr w:type="spellEnd"/>
-      <w:r>
-        <w:rPr>
-          <w:rFonts w:ascii="Times New Roman" w:hAnsi="Times New Roman" w:cs="Times New Roman"/>
-          <w:sz w:val="24"/>
-          <w:szCs w:val="24"/>
-        </w:rPr>
-        <w:t xml:space="preserve"> </w:t>
-      </w:r>
-      <w:proofErr w:type="spellStart"/>
-      <w:r>
-        <w:rPr>
-          <w:rFonts w:ascii="Times New Roman" w:hAnsi="Times New Roman" w:cs="Times New Roman"/>
-          <w:sz w:val="24"/>
-          <w:szCs w:val="24"/>
-        </w:rPr>
-        <w:t>ini</w:t>
-      </w:r>
-      <w:proofErr w:type="spellEnd"/>
-      <w:r>
-        <w:rPr>
-          <w:rFonts w:ascii="Times New Roman" w:hAnsi="Times New Roman" w:cs="Times New Roman"/>
-          <w:sz w:val="24"/>
-          <w:szCs w:val="24"/>
-        </w:rPr>
-        <w:t xml:space="preserve"> kami </w:t>
-      </w:r>
-      <w:proofErr w:type="spellStart"/>
-      <w:r>
-        <w:rPr>
-          <w:rFonts w:ascii="Times New Roman" w:hAnsi="Times New Roman" w:cs="Times New Roman"/>
-          <w:sz w:val="24"/>
-          <w:szCs w:val="24"/>
-        </w:rPr>
-        <w:t>melaporkan</w:t>
-      </w:r>
-      <w:proofErr w:type="spellEnd"/>
-      <w:r>
-        <w:rPr>
-          <w:rFonts w:ascii="Times New Roman" w:hAnsi="Times New Roman" w:cs="Times New Roman"/>
-          <w:sz w:val="24"/>
-          <w:szCs w:val="24"/>
-        </w:rPr>
-        <w:t xml:space="preserve"> </w:t>
-      </w:r>
-      <w:proofErr w:type="spellStart"/>
-      <w:r>
-        <w:rPr>
-          <w:rFonts w:ascii="Times New Roman" w:hAnsi="Times New Roman" w:cs="Times New Roman"/>
-          <w:sz w:val="24"/>
-          <w:szCs w:val="24"/>
-        </w:rPr>
-        <w:t>hasil</w:t>
-      </w:r>
-      <w:proofErr w:type="spellEnd"/>
-      <w:r>
-        <w:rPr>
-          <w:rFonts w:ascii="Times New Roman" w:hAnsi="Times New Roman" w:cs="Times New Roman"/>
-          <w:sz w:val="24"/>
-          <w:szCs w:val="24"/>
-        </w:rPr>
-        <w:t xml:space="preserve"> </w:t>
-      </w:r>
-      <w:proofErr w:type="spellStart"/>
-      <w:r>
-        <w:rPr>
-          <w:rFonts w:ascii="Times New Roman" w:hAnsi="Times New Roman" w:cs="Times New Roman"/>
-          <w:sz w:val="24"/>
-          <w:szCs w:val="24"/>
-        </w:rPr>
-        <w:t>kegiatan</w:t>
-      </w:r>
-      <w:proofErr w:type="spellEnd"/>
-      <w:r>
-        <w:rPr>
-          <w:rFonts w:ascii="Times New Roman" w:hAnsi="Times New Roman" w:cs="Times New Roman"/>
-          <w:sz w:val="24"/>
-          <w:szCs w:val="24"/>
-        </w:rPr>
-        <w:t xml:space="preserve"> kami </w:t>
-      </w:r>
-      <w:proofErr w:type="spellStart"/>
-      <w:r>
-        <w:rPr>
-          <w:rFonts w:ascii="Times New Roman" w:hAnsi="Times New Roman" w:cs="Times New Roman"/>
-          <w:sz w:val="24"/>
-          <w:szCs w:val="24"/>
-        </w:rPr>
-        <w:t>dengan</w:t>
-      </w:r>
-      <w:proofErr w:type="spellEnd"/>
-      <w:r>
-        <w:rPr>
-          <w:rFonts w:ascii="Times New Roman" w:hAnsi="Times New Roman" w:cs="Times New Roman"/>
-          <w:sz w:val="24"/>
-          <w:szCs w:val="24"/>
-        </w:rPr>
-        <w:t xml:space="preserve"> </w:t>
-      </w:r>
-      <w:proofErr w:type="spellStart"/>
-      <w:r>
-        <w:rPr>
-          <w:rFonts w:ascii="Times New Roman" w:hAnsi="Times New Roman" w:cs="Times New Roman"/>
-          <w:sz w:val="24"/>
-          <w:szCs w:val="24"/>
-        </w:rPr>
-        <w:t>rincian</w:t>
-      </w:r>
-      <w:proofErr w:type="spellEnd"/>
-      <w:r>
-        <w:rPr>
-          <w:rFonts w:ascii="Times New Roman" w:hAnsi="Times New Roman" w:cs="Times New Roman"/>
-          <w:sz w:val="24"/>
-          <w:szCs w:val="24"/>
-        </w:rPr>
-        <w:t xml:space="preserve"> </w:t>
-      </w:r>
-      <w:proofErr w:type="spellStart"/>
-      <w:r>
-        <w:rPr>
-          <w:rFonts w:ascii="Times New Roman" w:hAnsi="Times New Roman" w:cs="Times New Roman"/>
-          <w:sz w:val="24"/>
-          <w:szCs w:val="24"/>
-        </w:rPr>
-        <w:t>seperti</w:t>
-      </w:r>
-      <w:proofErr w:type="spellEnd"/>
-      <w:r>
-        <w:rPr>
-          <w:rFonts w:ascii="Times New Roman" w:hAnsi="Times New Roman" w:cs="Times New Roman"/>
-          <w:sz w:val="24"/>
-          <w:szCs w:val="24"/>
-        </w:rPr>
-        <w:t xml:space="preserve"> </w:t>
-      </w:r>
-      <w:proofErr w:type="spellStart"/>
-      <w:r>
-        <w:rPr>
-          <w:rFonts w:ascii="Times New Roman" w:hAnsi="Times New Roman" w:cs="Times New Roman"/>
-          <w:sz w:val="24"/>
-          <w:szCs w:val="24"/>
-        </w:rPr>
-        <w:t>terlampir</w:t>
-      </w:r>
-      <w:proofErr w:type="spellEnd"/>
-      <w:r>
-        <w:rPr>
-          <w:rFonts w:ascii="Times New Roman" w:hAnsi="Times New Roman" w:cs="Times New Roman"/>
-          <w:sz w:val="24"/>
-          <w:szCs w:val="24"/>
-        </w:rPr>
-        <w:t>.</w:t>
-      </w:r>
-    </w:p>
-    <w:p>
-      <w:pPr>
-        <w:pStyle w:val="NoSpacing"/>
-        <w:jc w:val="both"/>
-        <w:rPr>
-          <w:rFonts w:ascii="Times New Roman" w:hAnsi="Times New Roman" w:cs="Times New Roman"/>
-          <w:sz w:val="24"/>
-          <w:szCs w:val="24"/>
-        </w:rPr>
-      </w:pPr>
-      <w:r>
-        <w:rPr>
-          <w:rFonts w:ascii="Times New Roman" w:hAnsi="Times New Roman" w:cs="Times New Roman"/>
-          <w:sz w:val="24"/>
-          <w:szCs w:val="24"/>
-        </w:rPr>
-        <w:tab/>
-      </w:r>
-      <w:proofErr w:type="spellStart"/>
-      <w:r>
-        <w:rPr>
-          <w:rFonts w:ascii="Times New Roman" w:hAnsi="Times New Roman" w:cs="Times New Roman"/>
-          <w:sz w:val="24"/>
-          <w:szCs w:val="24"/>
-        </w:rPr>
-        <w:t>Demikian</w:t>
-      </w:r>
-      <w:proofErr w:type="spellEnd"/>
-      <w:r>
-        <w:rPr>
-          <w:rFonts w:ascii="Times New Roman" w:hAnsi="Times New Roman" w:cs="Times New Roman"/>
-          <w:sz w:val="24"/>
-          <w:szCs w:val="24"/>
-        </w:rPr>
-        <w:t xml:space="preserve"> </w:t>
-      </w:r>
-      <w:proofErr w:type="spellStart"/>
-      <w:r>
-        <w:rPr>
-          <w:rFonts w:ascii="Times New Roman" w:hAnsi="Times New Roman" w:cs="Times New Roman"/>
-          <w:sz w:val="24"/>
-          <w:szCs w:val="24"/>
-        </w:rPr>
-        <w:t>laporan</w:t>
-      </w:r>
-      <w:proofErr w:type="spellEnd"/>
-      <w:r>
-        <w:rPr>
-          <w:rFonts w:ascii="Times New Roman" w:hAnsi="Times New Roman" w:cs="Times New Roman"/>
-          <w:sz w:val="24"/>
-          <w:szCs w:val="24"/>
-        </w:rPr>
-        <w:t xml:space="preserve"> yang </w:t>
-      </w:r>
-      <w:proofErr w:type="spellStart"/>
-      <w:r>
-        <w:rPr>
-          <w:rFonts w:ascii="Times New Roman" w:hAnsi="Times New Roman" w:cs="Times New Roman"/>
-          <w:sz w:val="24"/>
-          <w:szCs w:val="24"/>
-        </w:rPr>
-        <w:t>dapat</w:t>
-      </w:r>
-      <w:proofErr w:type="spellEnd"/>
-      <w:r>
-        <w:rPr>
-          <w:rFonts w:ascii="Times New Roman" w:hAnsi="Times New Roman" w:cs="Times New Roman"/>
-          <w:sz w:val="24"/>
-          <w:szCs w:val="24"/>
-        </w:rPr>
-        <w:t xml:space="preserve"> kami </w:t>
-      </w:r>
-      <w:proofErr w:type="spellStart"/>
-      <w:r>
-        <w:rPr>
-          <w:rFonts w:ascii="Times New Roman" w:hAnsi="Times New Roman" w:cs="Times New Roman"/>
-          <w:sz w:val="24"/>
-          <w:szCs w:val="24"/>
-        </w:rPr>
-        <w:t>sampaikan</w:t>
-      </w:r>
-      <w:proofErr w:type="spellEnd"/>
-      <w:r>
-        <w:rPr>
-          <w:rFonts w:ascii="Times New Roman" w:hAnsi="Times New Roman" w:cs="Times New Roman"/>
-          <w:sz w:val="24"/>
-          <w:szCs w:val="24"/>
-        </w:rPr>
-        <w:t xml:space="preserve">. Atas </w:t>
-      </w:r>
-      <w:proofErr w:type="spellStart"/>
-      <w:r>
-        <w:rPr>
-          <w:rFonts w:ascii="Times New Roman" w:hAnsi="Times New Roman" w:cs="Times New Roman"/>
-          <w:sz w:val="24"/>
-          <w:szCs w:val="24"/>
-        </w:rPr>
-        <w:t>perhatian</w:t>
-      </w:r>
-      <w:proofErr w:type="spellEnd"/>
-      <w:r>
-        <w:rPr>
-          <w:rFonts w:ascii="Times New Roman" w:hAnsi="Times New Roman" w:cs="Times New Roman"/>
-          <w:sz w:val="24"/>
-          <w:szCs w:val="24"/>
-        </w:rPr>
-        <w:t xml:space="preserve"> Bapak kami </w:t>
-      </w:r>
-      <w:proofErr w:type="spellStart"/>
-      <w:r>
-        <w:rPr>
-          <w:rFonts w:ascii="Times New Roman" w:hAnsi="Times New Roman" w:cs="Times New Roman"/>
-          <w:sz w:val="24"/>
-          <w:szCs w:val="24"/>
-        </w:rPr>
-        <w:t>ucapkan</w:t>
-      </w:r>
-      <w:proofErr w:type="spellEnd"/>
-      <w:r>
-        <w:rPr>
-          <w:rFonts w:ascii="Times New Roman" w:hAnsi="Times New Roman" w:cs="Times New Roman"/>
-          <w:sz w:val="24"/>
-          <w:szCs w:val="24"/>
-        </w:rPr>
-        <w:t xml:space="preserve"> </w:t>
-      </w:r>
-      <w:proofErr w:type="spellStart"/>
-      <w:r>
-        <w:rPr>
-          <w:rFonts w:ascii="Times New Roman" w:hAnsi="Times New Roman" w:cs="Times New Roman"/>
-          <w:sz w:val="24"/>
-          <w:szCs w:val="24"/>
-        </w:rPr>
-        <w:t>terimakasih</w:t>
-      </w:r>
-      <w:proofErr w:type="spellEnd"/>
-      <w:r>
-        <w:rPr>
-          <w:rFonts w:ascii="Times New Roman" w:hAnsi="Times New Roman" w:cs="Times New Roman"/>
-          <w:sz w:val="24"/>
-          <w:szCs w:val="24"/>
-        </w:rPr>
-        <w:t>.</w:t>
-      </w:r>
+          <w:rFonts w:ascii="Times New Roman" w:eastAsia="Calibri" w:hAnsi="Times New Roman" w:cs="Times New Roman"/>
+          <w:sz w:val="24"/>
+          <w:szCs w:val="24"/>
+        </w:rPr>
+        <w:t>Annisa</w:t>
+      </w:r>
+      <w:proofErr w:type="spellEnd"/>
+      <w:r>
+        <w:rPr>
+          <w:rFonts w:ascii="Times New Roman" w:eastAsia="Calibri" w:hAnsi="Times New Roman" w:cs="Times New Roman"/>
+          <w:sz w:val="24"/>
+          <w:szCs w:val="24"/>
+        </w:rPr>
+        <w:t xml:space="preserve"> Hilda</w:t>
+      </w:r>
+    </w:p>
+    <w:p>
+      <w:pPr>
+        <w:pStyle w:val="NoSpacing"/>
+        <w:rPr>
+          <w:rFonts w:ascii="Times New Roman" w:eastAsia="Calibri" w:hAnsi="Times New Roman" w:cs="Times New Roman"/>
+          <w:sz w:val="24"/>
+          <w:szCs w:val="24"/>
+          <w:lang w:val="fi-FI"/>
+        </w:rPr>
+      </w:pPr>
     </w:p>
     <w:p>
       <w:pPr>
         <w:pStyle w:val="NoSpacing"/>
         <w:jc w:val="center"/>
         <w:rPr>
-          <w:rFonts w:ascii="Times New Roman" w:hAnsi="Times New Roman" w:cs="Times New Roman"/>
-          <w:b/>
-          <w:sz w:val="24"/>
-          <w:szCs w:val="24"/>
-        </w:rPr>
-      </w:pPr>
-      <w:proofErr w:type="spellStart"/>
-      <w:r>
-        <w:rPr>
-          <w:rFonts w:ascii="Times New Roman" w:hAnsi="Times New Roman" w:cs="Times New Roman"/>
-          <w:b/>
-          <w:sz w:val="24"/>
-          <w:szCs w:val="24"/>
-        </w:rPr>
-        <w:t>Hormat</w:t>
-      </w:r>
-      <w:proofErr w:type="spellEnd"/>
-      <w:r>
-        <w:rPr>
-          <w:rFonts w:ascii="Times New Roman" w:hAnsi="Times New Roman" w:cs="Times New Roman"/>
-          <w:b/>
-          <w:sz w:val="24"/>
-          <w:szCs w:val="24"/>
-        </w:rPr>
-        <w:t xml:space="preserve"> kami,</w:t>
+          <w:rFonts w:ascii="Times New Roman" w:eastAsia="Calibri" w:hAnsi="Times New Roman" w:cs="Times New Roman"/>
+          <w:b/>
+          <w:sz w:val="24"/>
+          <w:szCs w:val="24"/>
+          <w:lang w:val="fi-FI"/>
+        </w:rPr>
+      </w:pPr>
+      <w:r>
+        <w:rPr>
+          <w:rFonts w:ascii="Times New Roman" w:eastAsia="Calibri" w:hAnsi="Times New Roman" w:cs="Times New Roman"/>
+          <w:b/>
+          <w:sz w:val="24"/>
+          <w:szCs w:val="24"/>
+          <w:lang w:val="fi-FI"/>
+        </w:rPr>
+        <w:t>Mengetahui,</w:t>
       </w:r>
     </w:p>
     <w:p>
@@ -1947,132 +2348,60 @@
         <w:pStyle w:val="NoSpacing"/>
         <w:jc w:val="center"/>
         <w:rPr>
-          <w:rFonts w:ascii="Times New Roman" w:hAnsi="Times New Roman" w:cs="Times New Roman"/>
-          <w:b/>
-          <w:sz w:val="24"/>
-          <w:szCs w:val="24"/>
-        </w:rPr>
-      </w:pPr>
-      <w:proofErr w:type="spellStart"/>
-      <w:r>
-        <w:rPr>
-          <w:rFonts w:ascii="Times New Roman" w:hAnsi="Times New Roman" w:cs="Times New Roman"/>
-          <w:b/>
-          <w:sz w:val="24"/>
-          <w:szCs w:val="24"/>
-        </w:rPr>
-        <w:t>Himpunan</w:t>
-      </w:r>
-      <w:proofErr w:type="spellEnd"/>
-      <w:r>
-        <w:rPr>
-          <w:rFonts w:ascii="Times New Roman" w:hAnsi="Times New Roman" w:cs="Times New Roman"/>
-          <w:b/>
-          <w:sz w:val="24"/>
-          <w:szCs w:val="24"/>
-        </w:rPr>
-        <w:t xml:space="preserve">  </w:t>
-      </w:r>
-      <w:proofErr w:type="spellStart"/>
-      <w:r>
-        <w:rPr>
-          <w:rFonts w:ascii="Times New Roman" w:hAnsi="Times New Roman" w:cs="Times New Roman"/>
-          <w:b/>
-          <w:sz w:val="24"/>
-          <w:szCs w:val="24"/>
-        </w:rPr>
-        <w:t>Mahasiswa</w:t>
-      </w:r>
-      <w:proofErr w:type="spellEnd"/>
-      <w:r>
-        <w:rPr>
-          <w:rFonts w:ascii="Times New Roman" w:hAnsi="Times New Roman" w:cs="Times New Roman"/>
-          <w:b/>
-          <w:sz w:val="24"/>
-          <w:szCs w:val="24"/>
-        </w:rPr>
-        <w:t xml:space="preserve"> Program </w:t>
-      </w:r>
-      <w:proofErr w:type="spellStart"/>
-      <w:r>
-        <w:rPr>
-          <w:rFonts w:ascii="Times New Roman" w:hAnsi="Times New Roman" w:cs="Times New Roman"/>
-          <w:b/>
-          <w:sz w:val="24"/>
-          <w:szCs w:val="24"/>
-        </w:rPr>
-        <w:t>Studi</w:t>
-      </w:r>
-      <w:proofErr w:type="spellEnd"/>
+          <w:rFonts w:ascii="Times New Roman" w:eastAsia="Calibri" w:hAnsi="Times New Roman" w:cs="Times New Roman"/>
+          <w:sz w:val="24"/>
+          <w:szCs w:val="24"/>
+          <w:lang w:val="fi-FI"/>
+        </w:rPr>
+      </w:pPr>
+      <w:r>
+        <w:rPr>
+          <w:rFonts w:ascii="Times New Roman" w:hAnsi="Times New Roman" w:cs="Times New Roman"/>
+          <w:sz w:val="24"/>
+          <w:szCs w:val="24"/>
+          <w:lang w:val="fi-FI"/>
+        </w:rPr>
+        <w:t>Ketua Program Studi PTIK</w:t>
+      </w:r>
+    </w:p>
+    <w:p>
+      <w:pPr>
+        <w:pStyle w:val="NoSpacing"/>
+        <w:rPr>
+          <w:rFonts w:ascii="Times New Roman" w:eastAsia="Calibri" w:hAnsi="Times New Roman" w:cs="Times New Roman"/>
+          <w:sz w:val="24"/>
+          <w:szCs w:val="24"/>
+          <w:lang w:val="fi-FI"/>
+        </w:rPr>
+      </w:pPr>
+    </w:p>
+    <w:p>
+      <w:pPr>
+        <w:pStyle w:val="NoSpacing"/>
+        <w:rPr>
+          <w:rFonts w:ascii="Times New Roman" w:eastAsia="Calibri" w:hAnsi="Times New Roman" w:cs="Times New Roman"/>
+          <w:sz w:val="24"/>
+          <w:szCs w:val="24"/>
+          <w:lang w:val="fi-FI"/>
+        </w:rPr>
+      </w:pPr>
+    </w:p>
+    <w:p>
+      <w:pPr>
+        <w:pStyle w:val="NoSpacing"/>
+        <w:rPr>
+          <w:rFonts w:ascii="Times New Roman" w:eastAsia="Calibri" w:hAnsi="Times New Roman" w:cs="Times New Roman"/>
+          <w:sz w:val="24"/>
+          <w:szCs w:val="24"/>
+          <w:lang w:val="fi-FI"/>
+        </w:rPr>
+      </w:pPr>
     </w:p>
     <w:p>
       <w:pPr>
         <w:pStyle w:val="NoSpacing"/>
         <w:jc w:val="center"/>
         <w:rPr>
-          <w:rFonts w:ascii="Times New Roman" w:hAnsi="Times New Roman" w:cs="Times New Roman"/>
-          <w:b/>
-          <w:sz w:val="24"/>
-          <w:szCs w:val="24"/>
-        </w:rPr>
-      </w:pPr>
-      <w:r>
-        <w:rPr>
-          <w:rFonts w:ascii="Times New Roman" w:hAnsi="Times New Roman" w:cs="Times New Roman"/>
-          <w:b/>
-          <w:sz w:val="24"/>
-          <w:szCs w:val="24"/>
-        </w:rPr>
-        <w:t xml:space="preserve">Pendidikan Teknik </w:t>
-      </w:r>
-      <w:proofErr w:type="spellStart"/>
-      <w:r>
-        <w:rPr>
-          <w:rFonts w:ascii="Times New Roman" w:hAnsi="Times New Roman" w:cs="Times New Roman"/>
-          <w:b/>
-          <w:sz w:val="24"/>
-          <w:szCs w:val="24"/>
-        </w:rPr>
-        <w:t>Informatika</w:t>
-      </w:r>
-      <w:proofErr w:type="spellEnd"/>
-      <w:r>
-        <w:rPr>
-          <w:rFonts w:ascii="Times New Roman" w:hAnsi="Times New Roman" w:cs="Times New Roman"/>
-          <w:b/>
-          <w:sz w:val="24"/>
-          <w:szCs w:val="24"/>
-        </w:rPr>
-        <w:t xml:space="preserve"> dan </w:t>
-      </w:r>
-      <w:proofErr w:type="spellStart"/>
-      <w:r>
-        <w:rPr>
-          <w:rFonts w:ascii="Times New Roman" w:hAnsi="Times New Roman" w:cs="Times New Roman"/>
-          <w:b/>
-          <w:sz w:val="24"/>
-          <w:szCs w:val="24"/>
-        </w:rPr>
-        <w:t>Komputer</w:t>
-      </w:r>
-      <w:proofErr w:type="spellEnd"/>
-    </w:p>
-    <w:p>
-      <w:pPr>
-        <w:pStyle w:val="NoSpacing"/>
-        <w:jc w:val="center"/>
-        <w:rPr>
-          <w:rFonts w:ascii="Times New Roman" w:hAnsi="Times New Roman" w:cs="Times New Roman"/>
-          <w:sz w:val="24"/>
-          <w:szCs w:val="24"/>
-        </w:rPr>
-      </w:pPr>
-    </w:p>
-    <w:p>
-      <w:pPr>
-        <w:pStyle w:val="NoSpacing"/>
-        <w:jc w:val="center"/>
-        <w:rPr>
           <w:rFonts w:ascii="Times New Roman" w:eastAsia="Calibri" w:hAnsi="Times New Roman" w:cs="Times New Roman"/>
           <w:sz w:val="24"/>
           <w:szCs w:val="24"/>
@@ -2080,348 +2409,12 @@
       </w:pPr>
       <w:r>
         <w:rPr>
-          <w:rFonts w:ascii="Times New Roman" w:eastAsia="Calibri" w:hAnsi="Times New Roman" w:cs="Times New Roman"/>
+          <w:rFonts w:ascii="Times New Roman" w:hAnsi="Times New Roman" w:cs="Times New Roman"/>
           <w:sz w:val="24"/>
           <w:szCs w:val="24"/>
           <w:lang w:val="fi-FI"/>
         </w:rPr>
-        <w:t xml:space="preserve">Ketua </w:t>
-      </w:r>
-      <w:r>
-        <w:rPr>
-          <w:rFonts w:ascii="Times New Roman" w:hAnsi="Times New Roman" w:cs="Times New Roman"/>
-          <w:sz w:val="24"/>
-          <w:szCs w:val="24"/>
-          <w:lang w:val="fi-FI"/>
-        </w:rPr>
-        <w:t>HMPS</w:t>
-      </w:r>
-      <w:r>
-        <w:rPr>
-          <w:rFonts w:ascii="Times New Roman" w:eastAsia="Calibri" w:hAnsi="Times New Roman" w:cs="Times New Roman"/>
-          <w:sz w:val="24"/>
-          <w:szCs w:val="24"/>
-          <w:lang w:val="fi-FI"/>
-        </w:rPr>
-        <w:t xml:space="preserve"> </w:t>
-      </w:r>
-      <w:r>
-        <w:rPr>
-          <w:rFonts w:ascii="Times New Roman" w:eastAsia="Calibri" w:hAnsi="Times New Roman" w:cs="Times New Roman"/>
-          <w:sz w:val="24"/>
-          <w:szCs w:val="24"/>
-          <w:lang w:val="id-ID"/>
-        </w:rPr>
-        <w:t>PTIK</w:t>
-      </w:r>
-      <w:r>
-        <w:rPr>
-          <w:rFonts w:ascii="Times New Roman" w:hAnsi="Times New Roman" w:cs="Times New Roman"/>
-          <w:sz w:val="24"/>
-          <w:szCs w:val="24"/>
-        </w:rPr>
-        <w:tab/>
-      </w:r>
-      <w:r>
-        <w:rPr>
-          <w:rFonts w:ascii="Times New Roman" w:hAnsi="Times New Roman" w:cs="Times New Roman"/>
-          <w:sz w:val="24"/>
-          <w:szCs w:val="24"/>
-        </w:rPr>
-        <w:tab/>
-      </w:r>
-      <w:r>
-        <w:rPr>
-          <w:rFonts w:ascii="Times New Roman" w:hAnsi="Times New Roman" w:cs="Times New Roman"/>
-          <w:sz w:val="24"/>
-          <w:szCs w:val="24"/>
-        </w:rPr>
-        <w:tab/>
-      </w:r>
-      <w:r>
-        <w:rPr>
-          <w:rFonts w:ascii="Times New Roman" w:hAnsi="Times New Roman" w:cs="Times New Roman"/>
-          <w:sz w:val="24"/>
-          <w:szCs w:val="24"/>
-        </w:rPr>
-        <w:tab/>
-      </w:r>
-      <w:r>
-        <w:rPr>
-          <w:rFonts w:ascii="Times New Roman" w:hAnsi="Times New Roman" w:cs="Times New Roman"/>
-          <w:sz w:val="24"/>
-          <w:szCs w:val="24"/>
-        </w:rPr>
-        <w:tab/>
-      </w:r>
-      <w:r>
-        <w:rPr>
-          <w:rFonts w:ascii="Times New Roman" w:hAnsi="Times New Roman" w:cs="Times New Roman"/>
-          <w:sz w:val="24"/>
-          <w:szCs w:val="24"/>
-        </w:rPr>
-        <w:tab/>
-      </w:r>
-      <w:r>
-        <w:rPr>
-          <w:rFonts w:ascii="Times New Roman" w:hAnsi="Times New Roman" w:cs="Times New Roman"/>
-          <w:sz w:val="24"/>
-          <w:szCs w:val="24"/>
-          <w:lang w:val="id-ID"/>
-        </w:rPr>
-        <w:tab/>
-      </w:r>
-      <w:proofErr w:type="spellStart"/>
-      <w:r>
-        <w:rPr>
-          <w:rFonts w:ascii="Times New Roman" w:hAnsi="Times New Roman" w:cs="Times New Roman"/>
-          <w:sz w:val="24"/>
-          <w:szCs w:val="24"/>
-        </w:rPr>
-        <w:t>Sekretaris</w:t>
-      </w:r>
-      <w:proofErr w:type="spellEnd"/>
-    </w:p>
-    <w:p>
-      <w:pPr>
-        <w:pStyle w:val="NoSpacing"/>
-        <w:jc w:val="center"/>
-        <w:rPr>
-          <w:rFonts w:ascii="Times New Roman" w:eastAsia="Calibri" w:hAnsi="Times New Roman" w:cs="Times New Roman"/>
-          <w:sz w:val="24"/>
-          <w:szCs w:val="24"/>
-          <w:lang w:val="fi-FI"/>
-        </w:rPr>
-      </w:pPr>
-    </w:p>
-    <w:p>
-      <w:pPr>
-        <w:pStyle w:val="NoSpacing"/>
-        <w:rPr>
-          <w:rFonts w:ascii="Times New Roman" w:eastAsia="Calibri" w:hAnsi="Times New Roman" w:cs="Times New Roman"/>
-          <w:sz w:val="24"/>
-          <w:szCs w:val="24"/>
-          <w:lang w:val="fi-FI"/>
-        </w:rPr>
-      </w:pPr>
-    </w:p>
-    <w:p>
-      <w:pPr>
-        <w:pStyle w:val="NoSpacing"/>
-        <w:rPr>
-          <w:rFonts w:ascii="Times New Roman" w:eastAsia="Calibri" w:hAnsi="Times New Roman" w:cs="Times New Roman"/>
-          <w:sz w:val="24"/>
-          <w:szCs w:val="24"/>
-          <w:lang w:val="fi-FI"/>
-        </w:rPr>
-      </w:pPr>
-      <w:r>
-        <w:rPr>
-          <w:rFonts w:ascii="Times New Roman" w:eastAsia="Calibri" w:hAnsi="Times New Roman" w:cs="Times New Roman"/>
-          <w:sz w:val="24"/>
-          <w:szCs w:val="24"/>
-          <w:lang w:val="fi-FI"/>
-        </w:rPr>
-        <w:t xml:space="preserve"> </w:t>
-      </w:r>
-    </w:p>
-    <w:p>
-      <w:pPr>
-        <w:pStyle w:val="NoSpacing"/>
-        <w:ind w:firstLine="720"/>
-        <w:rPr>
-          <w:rFonts w:ascii="Times New Roman" w:hAnsi="Times New Roman" w:cs="Times New Roman"/>
-          <w:sz w:val="24"/>
-          <w:szCs w:val="24"/>
-          <w:lang w:val="id-ID"/>
-        </w:rPr>
-      </w:pPr>
-      <w:r>
-        <w:rPr>
-          <w:rFonts w:ascii="Times New Roman" w:hAnsi="Times New Roman" w:cs="Times New Roman"/>
-          <w:sz w:val="24"/>
-          <w:szCs w:val="24"/>
-          <w:lang w:val="id-ID"/>
-        </w:rPr>
-        <w:t xml:space="preserve"> Muhammad  Farjan</w:t>
-      </w:r>
-      <w:r>
-        <w:rPr>
-          <w:rFonts w:ascii="Times New Roman" w:eastAsia="Calibri" w:hAnsi="Times New Roman" w:cs="Times New Roman"/>
-          <w:sz w:val="24"/>
-          <w:szCs w:val="24"/>
-          <w:lang w:val="id-ID"/>
-        </w:rPr>
-        <w:tab/>
-      </w:r>
-      <w:r>
-        <w:rPr>
-          <w:rFonts w:ascii="Times New Roman" w:eastAsia="Calibri" w:hAnsi="Times New Roman" w:cs="Times New Roman"/>
-          <w:sz w:val="24"/>
-          <w:szCs w:val="24"/>
-          <w:lang w:val="id-ID"/>
-        </w:rPr>
-        <w:tab/>
-      </w:r>
-      <w:r>
-        <w:rPr>
-          <w:rFonts w:ascii="Times New Roman" w:eastAsia="Calibri" w:hAnsi="Times New Roman" w:cs="Times New Roman"/>
-          <w:sz w:val="24"/>
-          <w:szCs w:val="24"/>
-          <w:lang w:val="id-ID"/>
-        </w:rPr>
-        <w:tab/>
-      </w:r>
-      <w:r>
-        <w:rPr>
-          <w:rFonts w:ascii="Times New Roman" w:eastAsia="Calibri" w:hAnsi="Times New Roman" w:cs="Times New Roman"/>
-          <w:sz w:val="24"/>
-          <w:szCs w:val="24"/>
-          <w:lang w:val="id-ID"/>
-        </w:rPr>
-        <w:tab/>
-      </w:r>
-      <w:r>
-        <w:rPr>
-          <w:rFonts w:ascii="Times New Roman" w:eastAsia="Calibri" w:hAnsi="Times New Roman" w:cs="Times New Roman"/>
-          <w:sz w:val="24"/>
-          <w:szCs w:val="24"/>
-          <w:lang w:val="id-ID"/>
-        </w:rPr>
-        <w:tab/>
-      </w:r>
-      <w:r>
-        <w:rPr>
-          <w:rFonts w:ascii="Times New Roman" w:eastAsia="Calibri" w:hAnsi="Times New Roman" w:cs="Times New Roman"/>
-          <w:sz w:val="24"/>
-          <w:szCs w:val="24"/>
-          <w:lang w:val="id-ID"/>
-        </w:rPr>
-        <w:tab/>
-      </w:r>
-      <w:r>
-        <w:rPr>
-          <w:rFonts w:ascii="Times New Roman" w:eastAsia="Calibri" w:hAnsi="Times New Roman" w:cs="Times New Roman"/>
-          <w:sz w:val="24"/>
-          <w:szCs w:val="24"/>
-          <w:lang w:val="id-ID"/>
-        </w:rPr>
-        <w:t xml:space="preserve">  </w:t>
-      </w:r>
-      <w:r>
-        <w:rPr>
-          <w:rFonts w:ascii="Times New Roman" w:eastAsia="Calibri" w:hAnsi="Times New Roman" w:cs="Times New Roman"/>
-          <w:sz w:val="24"/>
-          <w:szCs w:val="24"/>
-          <w:lang w:val="id-ID"/>
-        </w:rPr>
-        <w:tab/>
-      </w:r>
-      <w:r>
-        <w:rPr>
-          <w:rFonts w:ascii="Times New Roman" w:hAnsi="Times New Roman" w:cs="Times New Roman"/>
-          <w:sz w:val="24"/>
-          <w:szCs w:val="24"/>
-          <w:lang w:val="id-ID"/>
-        </w:rPr>
-        <w:t>Rini Sihombing</w:t>
-      </w:r>
-    </w:p>
-    <w:p>
-      <w:pPr>
-        <w:pStyle w:val="NoSpacing"/>
-        <w:jc w:val="center"/>
-        <w:rPr>
-          <w:rFonts w:ascii="Times New Roman" w:eastAsia="Calibri" w:hAnsi="Times New Roman" w:cs="Times New Roman"/>
-          <w:b/>
-          <w:sz w:val="24"/>
-          <w:szCs w:val="24"/>
-          <w:lang w:val="fi-FI"/>
-        </w:rPr>
-      </w:pPr>
-      <w:r>
-        <w:rPr>
-          <w:rFonts w:ascii="Times New Roman" w:eastAsia="Calibri" w:hAnsi="Times New Roman" w:cs="Times New Roman"/>
-          <w:b/>
-          <w:sz w:val="24"/>
-          <w:szCs w:val="24"/>
-          <w:lang w:val="fi-FI"/>
-        </w:rPr>
-        <w:t>Mengetahui,</w:t>
-      </w:r>
-    </w:p>
-    <w:p>
-      <w:pPr>
-        <w:pStyle w:val="NoSpacing"/>
-        <w:jc w:val="center"/>
-        <w:rPr>
-          <w:rFonts w:ascii="Times New Roman" w:eastAsia="Calibri" w:hAnsi="Times New Roman" w:cs="Times New Roman"/>
-          <w:sz w:val="24"/>
-          <w:szCs w:val="24"/>
-          <w:lang w:val="fi-FI"/>
-        </w:rPr>
-      </w:pPr>
-      <w:r>
-        <w:rPr>
-          <w:rFonts w:ascii="Times New Roman" w:hAnsi="Times New Roman" w:cs="Times New Roman"/>
-          <w:sz w:val="24"/>
-          <w:szCs w:val="24"/>
-          <w:lang w:val="fi-FI"/>
-        </w:rPr>
-        <w:t>Ketua Program Studi PTIK</w:t>
-      </w:r>
-    </w:p>
-    <w:p>
-      <w:pPr>
-        <w:pStyle w:val="NoSpacing"/>
-        <w:rPr>
-          <w:rFonts w:ascii="Times New Roman" w:eastAsia="Calibri" w:hAnsi="Times New Roman" w:cs="Times New Roman"/>
-          <w:sz w:val="24"/>
-          <w:szCs w:val="24"/>
-          <w:lang w:val="fi-FI"/>
-        </w:rPr>
-      </w:pPr>
-    </w:p>
-    <w:p>
-      <w:pPr>
-        <w:pStyle w:val="NoSpacing"/>
-        <w:rPr>
-          <w:rFonts w:ascii="Times New Roman" w:eastAsia="Calibri" w:hAnsi="Times New Roman" w:cs="Times New Roman"/>
-          <w:sz w:val="24"/>
-          <w:szCs w:val="24"/>
-          <w:lang w:val="fi-FI"/>
-        </w:rPr>
-      </w:pPr>
-    </w:p>
-    <w:p>
-      <w:pPr>
-        <w:pStyle w:val="NoSpacing"/>
-        <w:rPr>
-          <w:rFonts w:ascii="Times New Roman" w:eastAsia="Calibri" w:hAnsi="Times New Roman" w:cs="Times New Roman"/>
-          <w:sz w:val="24"/>
-          <w:szCs w:val="24"/>
-          <w:lang w:val="fi-FI"/>
-        </w:rPr>
-      </w:pPr>
-    </w:p>
-    <w:p>
-      <w:pPr>
-        <w:pStyle w:val="NoSpacing"/>
-        <w:jc w:val="center"/>
-        <w:rPr>
-          <w:rFonts w:ascii="Times New Roman" w:eastAsia="Calibri" w:hAnsi="Times New Roman" w:cs="Times New Roman"/>
-          <w:sz w:val="24"/>
-          <w:szCs w:val="24"/>
-        </w:rPr>
-      </w:pPr>
-      <w:r>
-        <w:rPr>
-          <w:rFonts w:ascii="Times New Roman" w:hAnsi="Times New Roman" w:cs="Times New Roman"/>
-          <w:sz w:val="24"/>
-          <w:szCs w:val="24"/>
-          <w:lang w:val="fi-FI"/>
-        </w:rPr>
-        <w:t>Drs. Khairuddin, M.Si</w:t>
+        <w:t>Ashabul Khairi, S.T, M.Kom</w:t>
       </w:r>
     </w:p>
     <w:p>
@@ -2605,7 +2598,6 @@
           <w:sz w:val="24"/>
           <w:szCs w:val="24"/>
         </w:rPr>
-        <w:lastRenderedPageBreak/>
         <w:t>Latar</w:t>
       </w:r>
       <w:proofErr w:type="spellEnd"/>
@@ -4429,33 +4421,15 @@
           <w:sz w:val="24"/>
           <w:szCs w:val="24"/>
         </w:rPr>
-        <w:t xml:space="preserve"> 201</w:t>
-      </w:r>
-      <w:r>
-        <w:rPr>
-          <w:rFonts w:ascii="Times New Roman" w:hAnsi="Times New Roman" w:cs="Times New Roman"/>
-          <w:sz w:val="24"/>
-          <w:szCs w:val="24"/>
-          <w:lang w:val="id-ID"/>
-        </w:rPr>
-        <w:t>4</w:t>
-      </w:r>
-      <w:r>
-        <w:rPr>
-          <w:rFonts w:ascii="Times New Roman" w:hAnsi="Times New Roman" w:cs="Times New Roman"/>
-          <w:sz w:val="24"/>
-          <w:szCs w:val="24"/>
-        </w:rPr>
-        <w:t xml:space="preserve"> – 201</w:t>
-      </w:r>
-      <w:r>
-        <w:rPr>
-          <w:rFonts w:ascii="Times New Roman" w:hAnsi="Times New Roman" w:cs="Times New Roman"/>
-          <w:sz w:val="24"/>
-          <w:szCs w:val="24"/>
-          <w:lang w:val="id-ID"/>
-        </w:rPr>
-        <w:t>5</w:t>
+        <w:t xml:space="preserve"> </w:t>
+      </w:r>
+      <w:r>
+        <w:rPr>
+          <w:rFonts w:ascii="Times New Roman" w:hAnsi="Times New Roman" w:cs="Times New Roman"/>
+          <w:sz w:val="24"/>
+          <w:szCs w:val="24"/>
+        </w:rPr>
+        <w:t>2019 - 2020</w:t>
       </w:r>
       <w:r>
         <w:rPr>
@@ -4856,33 +4830,15 @@
           <w:sz w:val="24"/>
           <w:szCs w:val="24"/>
         </w:rPr>
-        <w:t xml:space="preserve"> 201</w:t>
-      </w:r>
-      <w:r>
-        <w:rPr>
-          <w:rFonts w:ascii="Times New Roman" w:hAnsi="Times New Roman" w:cs="Times New Roman"/>
-          <w:sz w:val="24"/>
-          <w:szCs w:val="24"/>
-          <w:lang w:val="id-ID"/>
-        </w:rPr>
-        <w:t>4</w:t>
-      </w:r>
-      <w:r>
-        <w:rPr>
-          <w:rFonts w:ascii="Times New Roman" w:hAnsi="Times New Roman" w:cs="Times New Roman"/>
-          <w:sz w:val="24"/>
-          <w:szCs w:val="24"/>
-        </w:rPr>
-        <w:t xml:space="preserve"> – 201</w:t>
-      </w:r>
-      <w:r>
-        <w:rPr>
-          <w:rFonts w:ascii="Times New Roman" w:hAnsi="Times New Roman" w:cs="Times New Roman"/>
-          <w:sz w:val="24"/>
-          <w:szCs w:val="24"/>
-          <w:lang w:val="id-ID"/>
-        </w:rPr>
-        <w:t>5</w:t>
+        <w:t xml:space="preserve"> </w:t>
+      </w:r>
+      <w:r>
+        <w:rPr>
+          <w:rFonts w:ascii="Times New Roman" w:hAnsi="Times New Roman" w:cs="Times New Roman"/>
+          <w:sz w:val="24"/>
+          <w:szCs w:val="24"/>
+        </w:rPr>
+        <w:t>2019 - 2020</w:t>
       </w:r>
       <w:r>
         <w:rPr>
@@ -5922,33 +5878,15 @@
           <w:sz w:val="24"/>
           <w:szCs w:val="24"/>
         </w:rPr>
-        <w:t xml:space="preserve"> 20</w:t>
-      </w:r>
-      <w:r>
-        <w:rPr>
-          <w:rFonts w:ascii="Times New Roman" w:hAnsi="Times New Roman" w:cs="Times New Roman"/>
-          <w:sz w:val="24"/>
-          <w:szCs w:val="24"/>
-          <w:lang w:val="id-ID"/>
-        </w:rPr>
-        <w:t>14</w:t>
-      </w:r>
-      <w:r>
-        <w:rPr>
-          <w:rFonts w:ascii="Times New Roman" w:hAnsi="Times New Roman" w:cs="Times New Roman"/>
-          <w:sz w:val="24"/>
-          <w:szCs w:val="24"/>
-        </w:rPr>
-        <w:t xml:space="preserve"> – 20</w:t>
-      </w:r>
-      <w:r>
-        <w:rPr>
-          <w:rFonts w:ascii="Times New Roman" w:hAnsi="Times New Roman" w:cs="Times New Roman"/>
-          <w:sz w:val="24"/>
-          <w:szCs w:val="24"/>
-          <w:lang w:val="id-ID"/>
-        </w:rPr>
-        <w:t>15</w:t>
+        <w:t xml:space="preserve"> </w:t>
+      </w:r>
+      <w:r>
+        <w:rPr>
+          <w:rFonts w:ascii="Times New Roman" w:hAnsi="Times New Roman" w:cs="Times New Roman"/>
+          <w:sz w:val="24"/>
+          <w:szCs w:val="24"/>
+        </w:rPr>
+        <w:t>2019 - 2020</w:t>
       </w:r>
       <w:r>
         <w:rPr>
@@ -6368,33 +6306,15 @@
           <w:sz w:val="24"/>
           <w:szCs w:val="24"/>
         </w:rPr>
-        <w:t xml:space="preserve"> 201</w:t>
-      </w:r>
-      <w:r>
-        <w:rPr>
-          <w:rFonts w:ascii="Times New Roman" w:hAnsi="Times New Roman" w:cs="Times New Roman"/>
-          <w:sz w:val="24"/>
-          <w:szCs w:val="24"/>
-          <w:lang w:val="id-ID"/>
-        </w:rPr>
-        <w:t>4</w:t>
-      </w:r>
-      <w:r>
-        <w:rPr>
-          <w:rFonts w:ascii="Times New Roman" w:hAnsi="Times New Roman" w:cs="Times New Roman"/>
-          <w:sz w:val="24"/>
-          <w:szCs w:val="24"/>
-        </w:rPr>
-        <w:t xml:space="preserve"> – 201</w:t>
-      </w:r>
-      <w:r>
-        <w:rPr>
-          <w:rFonts w:ascii="Times New Roman" w:hAnsi="Times New Roman" w:cs="Times New Roman"/>
-          <w:sz w:val="24"/>
-          <w:szCs w:val="24"/>
-          <w:lang w:val="id-ID"/>
-        </w:rPr>
-        <w:t>5</w:t>
+        <w:t xml:space="preserve"> </w:t>
+      </w:r>
+      <w:r>
+        <w:rPr>
+          <w:rFonts w:ascii="Times New Roman" w:hAnsi="Times New Roman" w:cs="Times New Roman"/>
+          <w:sz w:val="24"/>
+          <w:szCs w:val="24"/>
+        </w:rPr>
+        <w:t>2019 - 2020</w:t>
       </w:r>
       <w:r>
         <w:rPr>
@@ -7185,36 +7105,16 @@
           <w:sz w:val="24"/>
           <w:szCs w:val="24"/>
         </w:rPr>
-        <w:t>(201</w:t>
-      </w:r>
-      <w:r>
-        <w:rPr>
-          <w:rFonts w:ascii="Times New Roman" w:hAnsi="Times New Roman" w:cs="Times New Roman"/>
-          <w:b/>
-          <w:sz w:val="24"/>
-          <w:szCs w:val="24"/>
-          <w:lang w:val="id-ID"/>
-        </w:rPr>
-        <w:t>4</w:t>
-      </w:r>
-      <w:r>
-        <w:rPr>
-          <w:rFonts w:ascii="Times New Roman" w:hAnsi="Times New Roman" w:cs="Times New Roman"/>
-          <w:b/>
-          <w:sz w:val="24"/>
-          <w:szCs w:val="24"/>
-        </w:rPr>
-        <w:t xml:space="preserve"> – 201</w:t>
-      </w:r>
-      <w:r>
-        <w:rPr>
-          <w:rFonts w:ascii="Times New Roman" w:hAnsi="Times New Roman" w:cs="Times New Roman"/>
-          <w:b/>
-          <w:sz w:val="24"/>
-          <w:szCs w:val="24"/>
-          <w:lang w:val="id-ID"/>
-        </w:rPr>
-        <w:t>5</w:t>
+        <w:t>(</w:t>
+      </w:r>
+      <w:r>
+        <w:rPr>
+          <w:rFonts w:ascii="Times New Roman" w:hAnsi="Times New Roman" w:cs="Times New Roman"/>
+          <w:b/>
+          <w:sz w:val="24"/>
+          <w:szCs w:val="24"/>
+        </w:rPr>
+        <w:t>2019 - 2020</w:t>
       </w:r>
       <w:r>
         <w:rPr>
@@ -8244,33 +8144,15 @@
           <w:sz w:val="24"/>
           <w:szCs w:val="24"/>
         </w:rPr>
-        <w:t xml:space="preserve"> 201</w:t>
-      </w:r>
-      <w:r>
-        <w:rPr>
-          <w:rFonts w:ascii="Times New Roman" w:hAnsi="Times New Roman" w:cs="Times New Roman"/>
-          <w:sz w:val="24"/>
-          <w:szCs w:val="24"/>
-          <w:lang w:val="id-ID"/>
-        </w:rPr>
-        <w:t>4</w:t>
-      </w:r>
-      <w:r>
-        <w:rPr>
-          <w:rFonts w:ascii="Times New Roman" w:hAnsi="Times New Roman" w:cs="Times New Roman"/>
-          <w:sz w:val="24"/>
-          <w:szCs w:val="24"/>
-        </w:rPr>
-        <w:t xml:space="preserve"> – 201</w:t>
-      </w:r>
-      <w:r>
-        <w:rPr>
-          <w:rFonts w:ascii="Times New Roman" w:hAnsi="Times New Roman" w:cs="Times New Roman"/>
-          <w:sz w:val="24"/>
-          <w:szCs w:val="24"/>
-          <w:lang w:val="id-ID"/>
-        </w:rPr>
-        <w:t>5</w:t>
+        <w:t xml:space="preserve"> </w:t>
+      </w:r>
+      <w:r>
+        <w:rPr>
+          <w:rFonts w:ascii="Times New Roman" w:hAnsi="Times New Roman" w:cs="Times New Roman"/>
+          <w:sz w:val="24"/>
+          <w:szCs w:val="24"/>
+        </w:rPr>
+        <w:t>2019 - 2020</w:t>
       </w:r>
     </w:p>
     <w:p>
@@ -12025,33 +11907,15 @@
           <w:sz w:val="24"/>
           <w:szCs w:val="24"/>
         </w:rPr>
-        <w:t xml:space="preserve"> 201</w:t>
-      </w:r>
-      <w:r>
-        <w:rPr>
-          <w:rFonts w:ascii="Times New Roman" w:hAnsi="Times New Roman" w:cs="Times New Roman"/>
-          <w:sz w:val="24"/>
-          <w:szCs w:val="24"/>
-          <w:lang w:val="id-ID"/>
-        </w:rPr>
-        <w:t>4</w:t>
-      </w:r>
-      <w:r>
-        <w:rPr>
-          <w:rFonts w:ascii="Times New Roman" w:hAnsi="Times New Roman" w:cs="Times New Roman"/>
-          <w:sz w:val="24"/>
-          <w:szCs w:val="24"/>
-        </w:rPr>
-        <w:t xml:space="preserve"> – 201</w:t>
-      </w:r>
-      <w:r>
-        <w:rPr>
-          <w:rFonts w:ascii="Times New Roman" w:hAnsi="Times New Roman" w:cs="Times New Roman"/>
-          <w:sz w:val="24"/>
-          <w:szCs w:val="24"/>
-          <w:lang w:val="id-ID"/>
-        </w:rPr>
-        <w:t>5</w:t>
+        <w:t xml:space="preserve"> </w:t>
+      </w:r>
+      <w:r>
+        <w:rPr>
+          <w:rFonts w:ascii="Times New Roman" w:hAnsi="Times New Roman" w:cs="Times New Roman"/>
+          <w:sz w:val="24"/>
+          <w:szCs w:val="24"/>
+        </w:rPr>
+        <w:t>2019 - 2020</w:t>
       </w:r>
     </w:p>
     <w:p>
@@ -14151,33 +14015,15 @@
                 <w:sz w:val="24"/>
                 <w:szCs w:val="24"/>
               </w:rPr>
-              <w:t xml:space="preserve"> 201</w:t>
-            </w:r>
-            <w:r>
-              <w:rPr>
-                <w:rFonts w:ascii="Times New Roman" w:hAnsi="Times New Roman" w:cs="Times New Roman"/>
-                <w:sz w:val="24"/>
-                <w:szCs w:val="24"/>
-                <w:lang w:val="id-ID"/>
-              </w:rPr>
-              <w:t>4</w:t>
-            </w:r>
-            <w:r>
-              <w:rPr>
-                <w:rFonts w:ascii="Times New Roman" w:hAnsi="Times New Roman" w:cs="Times New Roman"/>
-                <w:sz w:val="24"/>
-                <w:szCs w:val="24"/>
-              </w:rPr>
-              <w:t xml:space="preserve"> – 201</w:t>
-            </w:r>
-            <w:r>
-              <w:rPr>
-                <w:rFonts w:ascii="Times New Roman" w:hAnsi="Times New Roman" w:cs="Times New Roman"/>
-                <w:sz w:val="24"/>
-                <w:szCs w:val="24"/>
-                <w:lang w:val="id-ID"/>
-              </w:rPr>
-              <w:t>5</w:t>
+              <w:t xml:space="preserve"> </w:t>
+            </w:r>
+            <w:r>
+              <w:rPr>
+                <w:rFonts w:ascii="Times New Roman" w:hAnsi="Times New Roman" w:cs="Times New Roman"/>
+                <w:sz w:val="24"/>
+                <w:szCs w:val="24"/>
+              </w:rPr>
+              <w:t>2019 - 2020</w:t>
             </w:r>
             <w:r>
               <w:rPr>
@@ -14466,33 +14312,15 @@
                 <w:sz w:val="24"/>
                 <w:szCs w:val="24"/>
               </w:rPr>
-              <w:t xml:space="preserve"> 201</w:t>
-            </w:r>
-            <w:r>
-              <w:rPr>
-                <w:rFonts w:ascii="Times New Roman" w:hAnsi="Times New Roman" w:cs="Times New Roman"/>
-                <w:sz w:val="24"/>
-                <w:szCs w:val="24"/>
-                <w:lang w:val="id-ID"/>
-              </w:rPr>
-              <w:t>4</w:t>
-            </w:r>
-            <w:r>
-              <w:rPr>
-                <w:rFonts w:ascii="Times New Roman" w:hAnsi="Times New Roman" w:cs="Times New Roman"/>
-                <w:sz w:val="24"/>
-                <w:szCs w:val="24"/>
-              </w:rPr>
-              <w:t xml:space="preserve"> – 201</w:t>
-            </w:r>
-            <w:r>
-              <w:rPr>
-                <w:rFonts w:ascii="Times New Roman" w:hAnsi="Times New Roman" w:cs="Times New Roman"/>
-                <w:sz w:val="24"/>
-                <w:szCs w:val="24"/>
-                <w:lang w:val="id-ID"/>
-              </w:rPr>
-              <w:t>5</w:t>
+              <w:t xml:space="preserve"> </w:t>
+            </w:r>
+            <w:r>
+              <w:rPr>
+                <w:rFonts w:ascii="Times New Roman" w:hAnsi="Times New Roman" w:cs="Times New Roman"/>
+                <w:sz w:val="24"/>
+                <w:szCs w:val="24"/>
+              </w:rPr>
+              <w:t>2019 - 2020</w:t>
             </w:r>
             <w:r>
               <w:rPr>
@@ -14802,33 +14630,15 @@
                 <w:sz w:val="24"/>
                 <w:szCs w:val="24"/>
               </w:rPr>
-              <w:t xml:space="preserve"> 201</w:t>
-            </w:r>
-            <w:r>
-              <w:rPr>
-                <w:rFonts w:ascii="Times New Roman" w:hAnsi="Times New Roman" w:cs="Times New Roman"/>
-                <w:sz w:val="24"/>
-                <w:szCs w:val="24"/>
-                <w:lang w:val="id-ID"/>
-              </w:rPr>
-              <w:t>4</w:t>
-            </w:r>
-            <w:r>
-              <w:rPr>
-                <w:rFonts w:ascii="Times New Roman" w:hAnsi="Times New Roman" w:cs="Times New Roman"/>
-                <w:sz w:val="24"/>
-                <w:szCs w:val="24"/>
-              </w:rPr>
-              <w:t xml:space="preserve"> – 201</w:t>
-            </w:r>
-            <w:r>
-              <w:rPr>
-                <w:rFonts w:ascii="Times New Roman" w:hAnsi="Times New Roman" w:cs="Times New Roman"/>
-                <w:sz w:val="24"/>
-                <w:szCs w:val="24"/>
-                <w:lang w:val="id-ID"/>
-              </w:rPr>
-              <w:t>5</w:t>
+              <w:t xml:space="preserve"> </w:t>
+            </w:r>
+            <w:r>
+              <w:rPr>
+                <w:rFonts w:ascii="Times New Roman" w:hAnsi="Times New Roman" w:cs="Times New Roman"/>
+                <w:sz w:val="24"/>
+                <w:szCs w:val="24"/>
+              </w:rPr>
+              <w:t>2019 - 2020</w:t>
             </w:r>
             <w:r>
               <w:rPr>
@@ -24869,7 +24679,7 @@
     <w:lsdException w:name="Table Web 2" w:semiHidden="1" w:unhideWhenUsed="1"/>
     <w:lsdException w:name="Table Web 3" w:semiHidden="1" w:unhideWhenUsed="1"/>
     <w:lsdException w:name="Balloon Text" w:semiHidden="1" w:unhideWhenUsed="1"/>
-    <w:lsdException w:name="Table Grid" w:semiHidden="1" w:uiPriority="59" w:unhideWhenUsed="1"/>
+    <w:lsdException w:name="Table Grid" w:uiPriority="59"/>
     <w:lsdException w:name="Table Theme" w:semiHidden="1" w:unhideWhenUsed="1"/>
     <w:lsdException w:name="Placeholder Text" w:semiHidden="1"/>
     <w:lsdException w:name="No Spacing" w:uiPriority="1" w:qFormat="1"/>

</xml_diff>